<commit_message>
Possible error messages described
</commit_message>
<xml_diff>
--- a/doc/tRunTask.docx
+++ b/doc/tRunTask.docx
@@ -1,6 +1,6 @@
 
 <file path=word/document.xml><?xml version="1.0" encoding="utf-8"?>
-<w:document xmlns:wpc="http://schemas.microsoft.com/office/word/2010/wordprocessingCanvas" xmlns:mo="http://schemas.microsoft.com/office/mac/office/2008/main" xmlns:mc="http://schemas.openxmlformats.org/markup-compatibility/2006" xmlns:mv="urn:schemas-microsoft-com:mac:vml" xmlns:o="urn:schemas-microsoft-com:office:office" xmlns:r="http://schemas.openxmlformats.org/officeDocument/2006/relationships" xmlns:m="http://schemas.openxmlformats.org/officeDocument/2006/math" xmlns:v="urn:schemas-microsoft-com:vml" xmlns:wp14="http://schemas.microsoft.com/office/word/2010/wordprocessingDrawing" xmlns:wp="http://schemas.openxmlformats.org/drawingml/2006/wordprocessingDrawing" xmlns:w10="urn:schemas-microsoft-com:office:word" xmlns:w="http://schemas.openxmlformats.org/wordprocessingml/2006/main" xmlns:w14="http://schemas.microsoft.com/office/word/2010/wordml" xmlns:wpg="http://schemas.microsoft.com/office/word/2010/wordprocessingGroup" xmlns:wpi="http://schemas.microsoft.com/office/word/2010/wordprocessingInk" xmlns:wne="http://schemas.microsoft.com/office/word/2006/wordml" xmlns:wps="http://schemas.microsoft.com/office/word/2010/wordprocessingShape" mc:Ignorable="w14 wp14">
+<w:document xmlns:wpc="http://schemas.microsoft.com/office/word/2010/wordprocessingCanvas" xmlns:mo="http://schemas.microsoft.com/office/mac/office/2008/main" xmlns:mc="http://schemas.openxmlformats.org/markup-compatibility/2006" xmlns:mv="urn:schemas-microsoft-com:mac:vml" xmlns:o="urn:schemas-microsoft-com:office:office" xmlns:r="http://schemas.openxmlformats.org/officeDocument/2006/relationships" xmlns:m="http://schemas.openxmlformats.org/officeDocument/2006/math" xmlns:v="urn:schemas-microsoft-com:vml" xmlns:wp14="http://schemas.microsoft.com/office/word/2010/wordprocessingDrawing" xmlns:wp="http://schemas.openxmlformats.org/drawingml/2006/wordprocessingDrawing" xmlns:w10="urn:schemas-microsoft-com:office:word" xmlns:w="http://schemas.openxmlformats.org/wordprocessingml/2006/main" xmlns:w14="http://schemas.microsoft.com/office/word/2010/wordml" xmlns:w15="http://schemas.microsoft.com/office/word/2012/wordml" xmlns:wpg="http://schemas.microsoft.com/office/word/2010/wordprocessingGroup" xmlns:wpi="http://schemas.microsoft.com/office/word/2010/wordprocessingInk" xmlns:wne="http://schemas.microsoft.com/office/word/2006/wordml" xmlns:wps="http://schemas.microsoft.com/office/word/2010/wordprocessingShape" mc:Ignorable="w14 w15 wp14">
   <w:background w:color="FFFFFF"/>
   <w:body>
     <w:p>
@@ -13,7 +13,7 @@
       <w:r>
         <w:rPr>
           <w:noProof/>
-          <w:lang w:val="de-DE"/>
+          <w:lang w:eastAsia="en-US"/>
         </w:rPr>
         <w:drawing>
           <wp:anchor distT="0" distB="0" distL="0" distR="0" simplePos="0" relativeHeight="251657728" behindDoc="0" locked="0" layoutInCell="1" allowOverlap="1" wp14:anchorId="23A675A6" wp14:editId="43FC18AD">
@@ -41,7 +41,7 @@
                     </pic:cNvPicPr>
                   </pic:nvPicPr>
                   <pic:blipFill>
-                    <a:blip r:embed="rId6">
+                    <a:blip r:embed="rId5">
                       <a:extLst>
                         <a:ext uri="{28A0092B-C50C-407E-A947-70E740481C1C}">
                           <a14:useLocalDpi xmlns:a14="http://schemas.microsoft.com/office/drawing/2010/main" val="0"/>
@@ -576,15 +576,7 @@
               <w:pStyle w:val="TabellenInhalt"/>
             </w:pPr>
             <w:r>
-              <w:t>(</w:t>
-            </w:r>
-            <w:proofErr w:type="gramStart"/>
-            <w:r>
-              <w:t>refer</w:t>
-            </w:r>
-            <w:proofErr w:type="gramEnd"/>
-            <w:r>
-              <w:t xml:space="preserve"> to the information view of a task in the TAC)</w:t>
+              <w:t>(refer to the information view of a task in the TAC)</w:t>
             </w:r>
           </w:p>
         </w:tc>
@@ -758,15 +750,7 @@
               <w:pStyle w:val="TabellenInhalt"/>
             </w:pPr>
             <w:r>
-              <w:t xml:space="preserve">The job, which will be run by this task. This configuration expects to choose the </w:t>
-            </w:r>
-            <w:proofErr w:type="gramStart"/>
-            <w:r>
-              <w:t>job which</w:t>
-            </w:r>
-            <w:proofErr w:type="gramEnd"/>
-            <w:r>
-              <w:t xml:space="preserve"> is actually used in the already deployed task. It does NOT change the job for a task.</w:t>
+              <w:t>The job, which will be run by this task. This configuration expects to choose the job which is actually used in the already deployed task. It does NOT change the job for a task.</w:t>
             </w:r>
           </w:p>
           <w:p>
@@ -1027,13 +1011,8 @@
               <w:pStyle w:val="TabellenInhalt"/>
             </w:pPr>
             <w:r>
-              <w:t xml:space="preserve">Set the time in </w:t>
-            </w:r>
-            <w:proofErr w:type="spellStart"/>
-            <w:r>
-              <w:t>ms.</w:t>
-            </w:r>
-            <w:proofErr w:type="spellEnd"/>
+              <w:t>Set the time in ms.</w:t>
+            </w:r>
           </w:p>
         </w:tc>
       </w:tr>
@@ -1317,26 +1296,24 @@
             <w:pPr>
               <w:pStyle w:val="TabellenInhalt"/>
             </w:pPr>
+            <w:r>
+              <w:t xml:space="preserve">if false: the component fails if the task is not in the status: Read </w:t>
+            </w:r>
             <w:proofErr w:type="gramStart"/>
             <w:r>
-              <w:t>if</w:t>
+              <w:t>To</w:t>
             </w:r>
             <w:proofErr w:type="gramEnd"/>
             <w:r>
-              <w:t xml:space="preserve"> false: the component fails if the task is not in the status: Read To Run.</w:t>
-            </w:r>
-          </w:p>
-          <w:p>
-            <w:pPr>
-              <w:pStyle w:val="TabellenInhalt"/>
-            </w:pPr>
-            <w:proofErr w:type="gramStart"/>
-            <w:r>
-              <w:t>if</w:t>
-            </w:r>
-            <w:proofErr w:type="gramEnd"/>
-            <w:r>
-              <w:t xml:space="preserve"> true: the component starts the job and checks the preparing status. This will also allow the task to be generated between two runs.</w:t>
+              <w:t xml:space="preserve"> Run.</w:t>
+            </w:r>
+          </w:p>
+          <w:p>
+            <w:pPr>
+              <w:pStyle w:val="TabellenInhalt"/>
+            </w:pPr>
+            <w:r>
+              <w:t>if true: the component starts the job and checks the preparing status. This will also allow the task to be generated between two runs.</w:t>
             </w:r>
           </w:p>
         </w:tc>
@@ -1427,8 +1404,6 @@
           <w:bCs/>
         </w:rPr>
       </w:pPr>
-      <w:bookmarkStart w:id="1" w:name="_GoBack"/>
-      <w:bookmarkEnd w:id="1"/>
     </w:p>
     <w:p>
       <w:pPr>
@@ -2036,7 +2011,7 @@
       <w:r>
         <w:rPr>
           <w:noProof/>
-          <w:lang w:val="de-DE"/>
+          <w:lang w:eastAsia="en-US"/>
         </w:rPr>
         <w:drawing>
           <wp:anchor distT="0" distB="0" distL="0" distR="0" simplePos="0" relativeHeight="251658752" behindDoc="0" locked="0" layoutInCell="1" allowOverlap="1" wp14:anchorId="394B879B" wp14:editId="219E0839">
@@ -2064,7 +2039,7 @@
                     </pic:cNvPicPr>
                   </pic:nvPicPr>
                   <pic:blipFill>
-                    <a:blip r:embed="rId7">
+                    <a:blip r:embed="rId6">
                       <a:extLst>
                         <a:ext uri="{28A0092B-C50C-407E-A947-70E740481C1C}">
                           <a14:useLocalDpi xmlns:a14="http://schemas.microsoft.com/office/drawing/2010/main" val="0"/>
@@ -2181,7 +2156,7 @@
       <w:r>
         <w:rPr>
           <w:noProof/>
-          <w:lang w:val="de-DE"/>
+          <w:lang w:eastAsia="en-US"/>
         </w:rPr>
         <w:drawing>
           <wp:inline distT="0" distB="0" distL="0" distR="0" wp14:anchorId="7E55DDDB" wp14:editId="75757BC2">
@@ -2199,7 +2174,7 @@
                     <pic:cNvPicPr/>
                   </pic:nvPicPr>
                   <pic:blipFill>
-                    <a:blip r:embed="rId8">
+                    <a:blip r:embed="rId7">
                       <a:extLst>
                         <a:ext uri="{28A0092B-C50C-407E-A947-70E740481C1C}">
                           <a14:useLocalDpi xmlns:a14="http://schemas.microsoft.com/office/drawing/2010/main" val="0"/>
@@ -2245,7 +2220,7 @@
       <w:r>
         <w:rPr>
           <w:noProof/>
-          <w:lang w:val="de-DE"/>
+          <w:lang w:eastAsia="en-US"/>
         </w:rPr>
         <w:drawing>
           <wp:inline distT="0" distB="0" distL="0" distR="0" wp14:anchorId="488ADF96" wp14:editId="487A684D">
@@ -2263,7 +2238,7 @@
                     <pic:cNvPicPr/>
                   </pic:nvPicPr>
                   <pic:blipFill>
-                    <a:blip r:embed="rId9">
+                    <a:blip r:embed="rId8">
                       <a:extLst>
                         <a:ext uri="{28A0092B-C50C-407E-A947-70E740481C1C}">
                           <a14:useLocalDpi xmlns:a14="http://schemas.microsoft.com/office/drawing/2010/main" val="0"/>
@@ -2296,20 +2271,7 @@
         <w:t xml:space="preserve">The if condition is: </w:t>
       </w:r>
       <w:r>
-        <w:t>((</w:t>
-      </w:r>
-      <w:proofErr w:type="gramStart"/>
-      <w:r>
-        <w:t>Boolean)</w:t>
-      </w:r>
-      <w:proofErr w:type="spellStart"/>
-      <w:r>
-        <w:t>globalMap.get</w:t>
-      </w:r>
-      <w:proofErr w:type="spellEnd"/>
-      <w:proofErr w:type="gramEnd"/>
-      <w:r>
-        <w:t>("tRunTask_2_HAS_ERRORS"))</w:t>
+        <w:t>((Boolean)globalMap.get("tRunTask_2_HAS_ERRORS"))</w:t>
       </w:r>
     </w:p>
     <w:p>
@@ -2333,7 +2295,7 @@
       <w:r>
         <w:rPr>
           <w:noProof/>
-          <w:lang w:val="de-DE"/>
+          <w:lang w:eastAsia="en-US"/>
         </w:rPr>
         <w:drawing>
           <wp:inline distT="0" distB="0" distL="0" distR="0" wp14:anchorId="0F0F9621" wp14:editId="1C9F8620">
@@ -2351,7 +2313,7 @@
                     <pic:cNvPicPr/>
                   </pic:nvPicPr>
                   <pic:blipFill>
-                    <a:blip r:embed="rId10">
+                    <a:blip r:embed="rId9">
                       <a:extLst>
                         <a:ext uri="{28A0092B-C50C-407E-A947-70E740481C1C}">
                           <a14:useLocalDpi xmlns:a14="http://schemas.microsoft.com/office/drawing/2010/main" val="0"/>
@@ -2379,6 +2341,394 @@
       </w:r>
     </w:p>
     <w:p/>
+    <w:p>
+      <w:pPr>
+        <w:widowControl/>
+        <w:suppressAutoHyphens w:val="0"/>
+      </w:pPr>
+      <w:r>
+        <w:br w:type="page"/>
+      </w:r>
+    </w:p>
+    <w:p>
+      <w:pPr>
+        <w:pStyle w:val="Heading1"/>
+      </w:pPr>
+      <w:r>
+        <w:lastRenderedPageBreak/>
+        <w:t>Typical error messages</w:t>
+      </w:r>
+    </w:p>
+    <w:p/>
+    <w:p>
+      <w:r>
+        <w:t xml:space="preserve">The correct run of the TAC is prerequisition before checking the following configuration problems. </w:t>
+      </w:r>
+    </w:p>
+    <w:p/>
+    <w:tbl>
+      <w:tblPr>
+        <w:tblStyle w:val="TableGrid"/>
+        <w:tblW w:w="0" w:type="auto"/>
+        <w:tblLook w:val="04A0" w:firstRow="1" w:lastRow="0" w:firstColumn="1" w:lastColumn="0" w:noHBand="0" w:noVBand="1"/>
+      </w:tblPr>
+      <w:tblGrid>
+        <w:gridCol w:w="9854"/>
+      </w:tblGrid>
+      <w:tr>
+        <w:tc>
+          <w:tcPr>
+            <w:tcW w:w="9854" w:type="dxa"/>
+          </w:tcPr>
+          <w:p>
+            <w:pPr>
+              <w:rPr>
+                <w:b/>
+              </w:rPr>
+            </w:pPr>
+            <w:r>
+              <w:rPr>
+                <w:b/>
+              </w:rPr>
+              <w:t>Error message:</w:t>
+            </w:r>
+          </w:p>
+          <w:p>
+            <w:proofErr w:type="gramStart"/>
+            <w:r>
+              <w:rPr>
+                <w:rFonts w:ascii="Courier" w:hAnsi="Courier" w:cs="Courier"/>
+              </w:rPr>
+              <w:t>org.apache</w:t>
+            </w:r>
+            <w:proofErr w:type="gramEnd"/>
+            <w:r>
+              <w:rPr>
+                <w:rFonts w:ascii="Courier" w:hAnsi="Courier" w:cs="Courier"/>
+              </w:rPr>
+              <w:t>.http.conn.HttpHostConnectException: Connect to 111.11.11.11:8080 [/111.11.11.11] failed: Operation timed out</w:t>
+            </w:r>
+          </w:p>
+          <w:p/>
+          <w:p>
+            <w:pPr>
+              <w:rPr>
+                <w:b/>
+              </w:rPr>
+            </w:pPr>
+            <w:r>
+              <w:rPr>
+                <w:b/>
+              </w:rPr>
+              <w:t>What went wrong:</w:t>
+            </w:r>
+          </w:p>
+          <w:p>
+            <w:r>
+              <w:t>The host cannot be reached. Check the IP address</w:t>
+            </w:r>
+          </w:p>
+          <w:p/>
+        </w:tc>
+      </w:tr>
+      <w:tr>
+        <w:tc>
+          <w:tcPr>
+            <w:tcW w:w="9854" w:type="dxa"/>
+          </w:tcPr>
+          <w:p>
+            <w:pPr>
+              <w:rPr>
+                <w:b/>
+              </w:rPr>
+            </w:pPr>
+            <w:r>
+              <w:rPr>
+                <w:b/>
+              </w:rPr>
+              <w:t>Error message:</w:t>
+            </w:r>
+          </w:p>
+          <w:p>
+            <w:proofErr w:type="gramStart"/>
+            <w:r>
+              <w:rPr>
+                <w:rFonts w:ascii="Courier" w:hAnsi="Courier" w:cs="Courier"/>
+              </w:rPr>
+              <w:t>java.net.UnknownHostException</w:t>
+            </w:r>
+            <w:proofErr w:type="gramEnd"/>
+            <w:r>
+              <w:rPr>
+                <w:rFonts w:ascii="Courier" w:hAnsi="Courier" w:cs="Courier"/>
+              </w:rPr>
+              <w:t>: debian2.local: unknown error</w:t>
+            </w:r>
+          </w:p>
+          <w:p/>
+          <w:p>
+            <w:r>
+              <w:t>What went wrong:</w:t>
+            </w:r>
+          </w:p>
+          <w:p>
+            <w:r>
+              <w:t>Server name is wrong or the server name cannot be resolved because missing domain.</w:t>
+            </w:r>
+          </w:p>
+          <w:p/>
+        </w:tc>
+      </w:tr>
+      <w:tr>
+        <w:tc>
+          <w:tcPr>
+            <w:tcW w:w="9854" w:type="dxa"/>
+          </w:tcPr>
+          <w:p>
+            <w:pPr>
+              <w:rPr>
+                <w:b/>
+              </w:rPr>
+            </w:pPr>
+            <w:r>
+              <w:rPr>
+                <w:b/>
+              </w:rPr>
+              <w:t>Error message:</w:t>
+            </w:r>
+          </w:p>
+          <w:p>
+            <w:proofErr w:type="gramStart"/>
+            <w:r>
+              <w:rPr>
+                <w:rFonts w:ascii="Courier" w:hAnsi="Courier" w:cs="Courier"/>
+              </w:rPr>
+              <w:t>org.apache</w:t>
+            </w:r>
+            <w:proofErr w:type="gramEnd"/>
+            <w:r>
+              <w:rPr>
+                <w:rFonts w:ascii="Courier" w:hAnsi="Courier" w:cs="Courier"/>
+              </w:rPr>
+              <w:t>.http.client.HttpResponseException: Not Found</w:t>
+            </w:r>
+          </w:p>
+          <w:p/>
+          <w:p>
+            <w:pPr>
+              <w:rPr>
+                <w:b/>
+              </w:rPr>
+            </w:pPr>
+            <w:r>
+              <w:rPr>
+                <w:b/>
+              </w:rPr>
+              <w:t>What went wrong:</w:t>
+            </w:r>
+          </w:p>
+          <w:p>
+            <w:r>
+              <w:t>This means the server and host are perhapse ok but the server does not know the path.</w:t>
+            </w:r>
+          </w:p>
+          <w:p>
+            <w:r>
+              <w:t>E.g. this is currently used:</w:t>
+            </w:r>
+          </w:p>
+          <w:p/>
+          <w:p>
+            <w:pPr>
+              <w:rPr>
+                <w:u w:val="single"/>
+              </w:rPr>
+            </w:pPr>
+            <w:hyperlink r:id="rId10" w:history="1">
+              <w:r>
+                <w:rPr>
+                  <w:rStyle w:val="Hyperlink"/>
+                  <w:u w:val="single"/>
+                </w:rPr>
+                <w:t>http://debian1.local:8080/tac_611_tst</w:t>
+              </w:r>
+            </w:hyperlink>
+          </w:p>
+          <w:p/>
+          <w:p>
+            <w:r>
+              <w:t>but is should be</w:t>
+            </w:r>
+            <w:r>
+              <w:t xml:space="preserve"> e.g.</w:t>
+            </w:r>
+            <w:bookmarkStart w:id="1" w:name="_GoBack"/>
+            <w:bookmarkEnd w:id="1"/>
+            <w:r>
+              <w:t>:</w:t>
+            </w:r>
+          </w:p>
+          <w:p/>
+          <w:p>
+            <w:pPr>
+              <w:rPr>
+                <w:u w:val="single"/>
+              </w:rPr>
+            </w:pPr>
+            <w:hyperlink r:id="rId11" w:history="1">
+              <w:r>
+                <w:rPr>
+                  <w:rStyle w:val="Hyperlink"/>
+                  <w:u w:val="single"/>
+                </w:rPr>
+                <w:t>http://debian1.local:8080/tac_611_</w:t>
+              </w:r>
+              <w:r>
+                <w:rPr>
+                  <w:rStyle w:val="Hyperlink"/>
+                  <w:b/>
+                  <w:color w:val="FF0000"/>
+                  <w:u w:val="single"/>
+                </w:rPr>
+                <w:t>prd</w:t>
+              </w:r>
+            </w:hyperlink>
+          </w:p>
+          <w:p/>
+        </w:tc>
+      </w:tr>
+      <w:tr>
+        <w:tc>
+          <w:tcPr>
+            <w:tcW w:w="9854" w:type="dxa"/>
+          </w:tcPr>
+          <w:p>
+            <w:pPr>
+              <w:rPr>
+                <w:b/>
+              </w:rPr>
+            </w:pPr>
+            <w:r>
+              <w:rPr>
+                <w:b/>
+              </w:rPr>
+              <w:t>Error message:</w:t>
+            </w:r>
+          </w:p>
+          <w:p>
+            <w:proofErr w:type="gramStart"/>
+            <w:r>
+              <w:rPr>
+                <w:rFonts w:ascii="Courier" w:hAnsi="Courier" w:cs="Courier"/>
+              </w:rPr>
+              <w:t>java.lang</w:t>
+            </w:r>
+            <w:proofErr w:type="gramEnd"/>
+            <w:r>
+              <w:rPr>
+                <w:rFonts w:ascii="Courier" w:hAnsi="Courier" w:cs="Courier"/>
+              </w:rPr>
+              <w:t>.Exception: Server error: No task with this label \"test_truntask_testjob1\""</w:t>
+            </w:r>
+          </w:p>
+          <w:p/>
+          <w:p>
+            <w:pPr>
+              <w:rPr>
+                <w:b/>
+              </w:rPr>
+            </w:pPr>
+            <w:r>
+              <w:rPr>
+                <w:b/>
+              </w:rPr>
+              <w:t>What went wrong:</w:t>
+            </w:r>
+          </w:p>
+          <w:p>
+            <w:r>
+              <w:t>The given task does not exist in the TAC. Please take care about the task label and keep in mind it is case sensitive.</w:t>
+            </w:r>
+          </w:p>
+          <w:p/>
+        </w:tc>
+      </w:tr>
+      <w:tr>
+        <w:tc>
+          <w:tcPr>
+            <w:tcW w:w="9854" w:type="dxa"/>
+          </w:tcPr>
+          <w:p>
+            <w:r>
+              <w:rPr>
+                <w:b/>
+              </w:rPr>
+              <w:t>Error message:</w:t>
+            </w:r>
+          </w:p>
+          <w:p>
+            <w:pPr>
+              <w:rPr>
+                <w:rFonts w:ascii="Courier" w:hAnsi="Courier" w:cs="Courier"/>
+              </w:rPr>
+            </w:pPr>
+            <w:proofErr w:type="gramStart"/>
+            <w:r>
+              <w:rPr>
+                <w:rFonts w:ascii="Courier" w:hAnsi="Courier" w:cs="Courier"/>
+              </w:rPr>
+              <w:t>java.lang</w:t>
+            </w:r>
+            <w:proofErr w:type="gramEnd"/>
+            <w:r>
+              <w:rPr>
+                <w:rFonts w:ascii="Courier" w:hAnsi="Courier" w:cs="Courier"/>
+              </w:rPr>
+              <w:t>.Exception: Server error</w:t>
+            </w:r>
+            <w:r>
+              <w:rPr>
+                <w:rFonts w:ascii="Courier" w:hAnsi="Courier" w:cs="Courier"/>
+              </w:rPr>
+              <w:t>: Cannot find task with id=9999</w:t>
+            </w:r>
+          </w:p>
+          <w:p/>
+          <w:p>
+            <w:pPr>
+              <w:rPr>
+                <w:b/>
+              </w:rPr>
+            </w:pPr>
+            <w:r>
+              <w:rPr>
+                <w:b/>
+              </w:rPr>
+              <w:t>What went wrong:</w:t>
+            </w:r>
+          </w:p>
+          <w:p>
+            <w:r>
+              <w:t>The given task id is wrong. Check the task id in the TAC in the task details.</w:t>
+            </w:r>
+          </w:p>
+          <w:p/>
+        </w:tc>
+      </w:tr>
+    </w:tbl>
+    <w:p/>
+    <w:p/>
+    <w:p/>
+    <w:p/>
+    <w:p/>
+    <w:p>
+      <w:pPr>
+        <w:rPr>
+          <w:rFonts w:ascii="Courier" w:hAnsi="Courier" w:cs="Courier"/>
+        </w:rPr>
+      </w:pPr>
+    </w:p>
+    <w:p/>
     <w:p/>
     <w:sectPr>
       <w:pgSz w:w="11906" w:h="16838"/>
@@ -2390,7 +2740,7 @@
 </file>
 
 <file path=word/numbering.xml><?xml version="1.0" encoding="utf-8"?>
-<w:numbering xmlns:wpc="http://schemas.microsoft.com/office/word/2010/wordprocessingCanvas" xmlns:mo="http://schemas.microsoft.com/office/mac/office/2008/main" xmlns:mc="http://schemas.openxmlformats.org/markup-compatibility/2006" xmlns:mv="urn:schemas-microsoft-com:mac:vml" xmlns:o="urn:schemas-microsoft-com:office:office" xmlns:r="http://schemas.openxmlformats.org/officeDocument/2006/relationships" xmlns:m="http://schemas.openxmlformats.org/officeDocument/2006/math" xmlns:v="urn:schemas-microsoft-com:vml" xmlns:wp14="http://schemas.microsoft.com/office/word/2010/wordprocessingDrawing" xmlns:wp="http://schemas.openxmlformats.org/drawingml/2006/wordprocessingDrawing" xmlns:w10="urn:schemas-microsoft-com:office:word" xmlns:w="http://schemas.openxmlformats.org/wordprocessingml/2006/main" xmlns:w14="http://schemas.microsoft.com/office/word/2010/wordml" xmlns:wpg="http://schemas.microsoft.com/office/word/2010/wordprocessingGroup" xmlns:wpi="http://schemas.microsoft.com/office/word/2010/wordprocessingInk" xmlns:wne="http://schemas.microsoft.com/office/word/2006/wordml" xmlns:wps="http://schemas.microsoft.com/office/word/2010/wordprocessingShape" mc:Ignorable="w14 wp14">
+<w:numbering xmlns:wpc="http://schemas.microsoft.com/office/word/2010/wordprocessingCanvas" xmlns:mo="http://schemas.microsoft.com/office/mac/office/2008/main" xmlns:mc="http://schemas.openxmlformats.org/markup-compatibility/2006" xmlns:mv="urn:schemas-microsoft-com:mac:vml" xmlns:o="urn:schemas-microsoft-com:office:office" xmlns:r="http://schemas.openxmlformats.org/officeDocument/2006/relationships" xmlns:m="http://schemas.openxmlformats.org/officeDocument/2006/math" xmlns:v="urn:schemas-microsoft-com:vml" xmlns:wp14="http://schemas.microsoft.com/office/word/2010/wordprocessingDrawing" xmlns:wp="http://schemas.openxmlformats.org/drawingml/2006/wordprocessingDrawing" xmlns:w10="urn:schemas-microsoft-com:office:word" xmlns:w="http://schemas.openxmlformats.org/wordprocessingml/2006/main" xmlns:w14="http://schemas.microsoft.com/office/word/2010/wordml" xmlns:w15="http://schemas.microsoft.com/office/word/2012/wordml" xmlns:wpg="http://schemas.microsoft.com/office/word/2010/wordprocessingGroup" xmlns:wpi="http://schemas.microsoft.com/office/word/2010/wordprocessingInk" xmlns:wne="http://schemas.microsoft.com/office/word/2006/wordml" xmlns:wps="http://schemas.microsoft.com/office/word/2010/wordprocessingShape" mc:Ignorable="w14 w15 wp14">
   <w:abstractNum w:abstractNumId="0">
     <w:nsid w:val="00000001"/>
     <w:multiLevelType w:val="multilevel"/>
@@ -2411,6 +2761,7 @@
     <w:lvl w:ilvl="1">
       <w:start w:val="1"/>
       <w:numFmt w:val="none"/>
+      <w:pStyle w:val="Heading2"/>
       <w:suff w:val="nothing"/>
       <w:lvlText w:val=""/>
       <w:lvlJc w:val="left"/>
@@ -2663,7 +3014,7 @@
 </file>
 
 <file path=word/styles.xml><?xml version="1.0" encoding="utf-8"?>
-<w:styles xmlns:mc="http://schemas.openxmlformats.org/markup-compatibility/2006" xmlns:r="http://schemas.openxmlformats.org/officeDocument/2006/relationships" xmlns:w="http://schemas.openxmlformats.org/wordprocessingml/2006/main" xmlns:w14="http://schemas.microsoft.com/office/word/2010/wordml" mc:Ignorable="w14">
+<w:styles xmlns:mc="http://schemas.openxmlformats.org/markup-compatibility/2006" xmlns:r="http://schemas.openxmlformats.org/officeDocument/2006/relationships" xmlns:w="http://schemas.openxmlformats.org/wordprocessingml/2006/main" xmlns:w14="http://schemas.microsoft.com/office/word/2010/wordml" xmlns:w15="http://schemas.microsoft.com/office/word/2012/wordml" mc:Ignorable="w14 w15">
   <w:docDefaults>
     <w:rPrDefault>
       <w:rPr>
@@ -2673,146 +3024,389 @@
     </w:rPrDefault>
     <w:pPrDefault/>
   </w:docDefaults>
-  <w:latentStyles w:defLockedState="0" w:defUIPriority="99" w:defSemiHidden="1" w:defUnhideWhenUsed="1" w:defQFormat="0" w:count="276">
-    <w:lsdException w:name="Normal" w:semiHidden="0" w:uiPriority="0" w:unhideWhenUsed="0" w:qFormat="1"/>
-    <w:lsdException w:name="heading 1" w:semiHidden="0" w:uiPriority="9" w:unhideWhenUsed="0" w:qFormat="1"/>
-    <w:lsdException w:name="heading 2" w:semiHidden="0" w:uiPriority="9" w:unhideWhenUsed="0" w:qFormat="1"/>
-    <w:lsdException w:name="heading 3" w:uiPriority="9" w:qFormat="1"/>
-    <w:lsdException w:name="heading 4" w:uiPriority="9" w:qFormat="1"/>
-    <w:lsdException w:name="heading 5" w:uiPriority="9" w:qFormat="1"/>
-    <w:lsdException w:name="heading 6" w:uiPriority="9" w:qFormat="1"/>
-    <w:lsdException w:name="heading 7" w:uiPriority="9" w:qFormat="1"/>
-    <w:lsdException w:name="heading 8" w:uiPriority="9" w:qFormat="1"/>
-    <w:lsdException w:name="heading 9" w:uiPriority="9" w:qFormat="1"/>
-    <w:lsdException w:name="toc 1" w:uiPriority="39"/>
-    <w:lsdException w:name="toc 2" w:uiPriority="39"/>
-    <w:lsdException w:name="toc 3" w:uiPriority="39"/>
-    <w:lsdException w:name="toc 4" w:uiPriority="39"/>
-    <w:lsdException w:name="toc 5" w:uiPriority="39"/>
-    <w:lsdException w:name="toc 6" w:uiPriority="39"/>
-    <w:lsdException w:name="toc 7" w:uiPriority="39"/>
-    <w:lsdException w:name="toc 8" w:uiPriority="39"/>
-    <w:lsdException w:name="toc 9" w:uiPriority="39"/>
-    <w:lsdException w:name="caption" w:uiPriority="35" w:qFormat="1"/>
-    <w:lsdException w:name="Title" w:semiHidden="0" w:uiPriority="10" w:unhideWhenUsed="0" w:qFormat="1"/>
-    <w:lsdException w:name="Default Paragraph Font" w:uiPriority="1"/>
-    <w:lsdException w:name="Subtitle" w:semiHidden="0" w:uiPriority="11" w:unhideWhenUsed="0" w:qFormat="1"/>
-    <w:lsdException w:name="Strong" w:semiHidden="0" w:uiPriority="22" w:unhideWhenUsed="0" w:qFormat="1"/>
-    <w:lsdException w:name="Emphasis" w:semiHidden="0" w:uiPriority="20" w:unhideWhenUsed="0" w:qFormat="1"/>
-    <w:lsdException w:name="Table Grid" w:semiHidden="0" w:uiPriority="59" w:unhideWhenUsed="0"/>
-    <w:lsdException w:name="Placeholder Text" w:unhideWhenUsed="0"/>
-    <w:lsdException w:name="No Spacing" w:semiHidden="0" w:uiPriority="1" w:unhideWhenUsed="0" w:qFormat="1"/>
-    <w:lsdException w:name="Light Shading" w:semiHidden="0" w:uiPriority="60" w:unhideWhenUsed="0"/>
-    <w:lsdException w:name="Light List" w:semiHidden="0" w:uiPriority="61" w:unhideWhenUsed="0"/>
-    <w:lsdException w:name="Light Grid" w:semiHidden="0" w:uiPriority="62" w:unhideWhenUsed="0"/>
-    <w:lsdException w:name="Medium Shading 1" w:semiHidden="0" w:uiPriority="63" w:unhideWhenUsed="0"/>
-    <w:lsdException w:name="Medium Shading 2" w:semiHidden="0" w:uiPriority="64" w:unhideWhenUsed="0"/>
-    <w:lsdException w:name="Medium List 1" w:semiHidden="0" w:uiPriority="65" w:unhideWhenUsed="0"/>
-    <w:lsdException w:name="Medium List 2" w:semiHidden="0" w:uiPriority="66" w:unhideWhenUsed="0"/>
-    <w:lsdException w:name="Medium Grid 1" w:semiHidden="0" w:uiPriority="67" w:unhideWhenUsed="0"/>
-    <w:lsdException w:name="Medium Grid 2" w:semiHidden="0" w:uiPriority="68" w:unhideWhenUsed="0"/>
-    <w:lsdException w:name="Medium Grid 3" w:semiHidden="0" w:uiPriority="69" w:unhideWhenUsed="0"/>
-    <w:lsdException w:name="Dark List" w:semiHidden="0" w:uiPriority="70" w:unhideWhenUsed="0"/>
-    <w:lsdException w:name="Colorful Shading" w:semiHidden="0" w:uiPriority="71" w:unhideWhenUsed="0"/>
-    <w:lsdException w:name="Colorful List" w:semiHidden="0" w:uiPriority="72" w:unhideWhenUsed="0"/>
-    <w:lsdException w:name="Colorful Grid" w:semiHidden="0" w:uiPriority="73" w:unhideWhenUsed="0"/>
-    <w:lsdException w:name="Light Shading Accent 1" w:semiHidden="0" w:uiPriority="60" w:unhideWhenUsed="0"/>
-    <w:lsdException w:name="Light List Accent 1" w:semiHidden="0" w:uiPriority="61" w:unhideWhenUsed="0"/>
-    <w:lsdException w:name="Light Grid Accent 1" w:semiHidden="0" w:uiPriority="62" w:unhideWhenUsed="0"/>
-    <w:lsdException w:name="Medium Shading 1 Accent 1" w:semiHidden="0" w:uiPriority="63" w:unhideWhenUsed="0"/>
-    <w:lsdException w:name="Medium Shading 2 Accent 1" w:semiHidden="0" w:uiPriority="64" w:unhideWhenUsed="0"/>
-    <w:lsdException w:name="Medium List 1 Accent 1" w:semiHidden="0" w:uiPriority="65" w:unhideWhenUsed="0"/>
-    <w:lsdException w:name="Revision" w:unhideWhenUsed="0"/>
-    <w:lsdException w:name="List Paragraph" w:semiHidden="0" w:uiPriority="34" w:unhideWhenUsed="0" w:qFormat="1"/>
-    <w:lsdException w:name="Quote" w:semiHidden="0" w:uiPriority="29" w:unhideWhenUsed="0" w:qFormat="1"/>
-    <w:lsdException w:name="Intense Quote" w:semiHidden="0" w:uiPriority="30" w:unhideWhenUsed="0" w:qFormat="1"/>
-    <w:lsdException w:name="Medium List 2 Accent 1" w:semiHidden="0" w:uiPriority="66" w:unhideWhenUsed="0"/>
-    <w:lsdException w:name="Medium Grid 1 Accent 1" w:semiHidden="0" w:uiPriority="67" w:unhideWhenUsed="0"/>
-    <w:lsdException w:name="Medium Grid 2 Accent 1" w:semiHidden="0" w:uiPriority="68" w:unhideWhenUsed="0"/>
-    <w:lsdException w:name="Medium Grid 3 Accent 1" w:semiHidden="0" w:uiPriority="69" w:unhideWhenUsed="0"/>
-    <w:lsdException w:name="Dark List Accent 1" w:semiHidden="0" w:uiPriority="70" w:unhideWhenUsed="0"/>
-    <w:lsdException w:name="Colorful Shading Accent 1" w:semiHidden="0" w:uiPriority="71" w:unhideWhenUsed="0"/>
-    <w:lsdException w:name="Colorful List Accent 1" w:semiHidden="0" w:uiPriority="72" w:unhideWhenUsed="0"/>
-    <w:lsdException w:name="Colorful Grid Accent 1" w:semiHidden="0" w:uiPriority="73" w:unhideWhenUsed="0"/>
-    <w:lsdException w:name="Light Shading Accent 2" w:semiHidden="0" w:uiPriority="60" w:unhideWhenUsed="0"/>
-    <w:lsdException w:name="Light List Accent 2" w:semiHidden="0" w:uiPriority="61" w:unhideWhenUsed="0"/>
-    <w:lsdException w:name="Light Grid Accent 2" w:semiHidden="0" w:uiPriority="62" w:unhideWhenUsed="0"/>
-    <w:lsdException w:name="Medium Shading 1 Accent 2" w:semiHidden="0" w:uiPriority="63" w:unhideWhenUsed="0"/>
-    <w:lsdException w:name="Medium Shading 2 Accent 2" w:semiHidden="0" w:uiPriority="64" w:unhideWhenUsed="0"/>
-    <w:lsdException w:name="Medium List 1 Accent 2" w:semiHidden="0" w:uiPriority="65" w:unhideWhenUsed="0"/>
-    <w:lsdException w:name="Medium List 2 Accent 2" w:semiHidden="0" w:uiPriority="66" w:unhideWhenUsed="0"/>
-    <w:lsdException w:name="Medium Grid 1 Accent 2" w:semiHidden="0" w:uiPriority="67" w:unhideWhenUsed="0"/>
-    <w:lsdException w:name="Medium Grid 2 Accent 2" w:semiHidden="0" w:uiPriority="68" w:unhideWhenUsed="0"/>
-    <w:lsdException w:name="Medium Grid 3 Accent 2" w:semiHidden="0" w:uiPriority="69" w:unhideWhenUsed="0"/>
-    <w:lsdException w:name="Dark List Accent 2" w:semiHidden="0" w:uiPriority="70" w:unhideWhenUsed="0"/>
-    <w:lsdException w:name="Colorful Shading Accent 2" w:semiHidden="0" w:uiPriority="71" w:unhideWhenUsed="0"/>
-    <w:lsdException w:name="Colorful List Accent 2" w:semiHidden="0" w:uiPriority="72" w:unhideWhenUsed="0"/>
-    <w:lsdException w:name="Colorful Grid Accent 2" w:semiHidden="0" w:uiPriority="73" w:unhideWhenUsed="0"/>
-    <w:lsdException w:name="Light Shading Accent 3" w:semiHidden="0" w:uiPriority="60" w:unhideWhenUsed="0"/>
-    <w:lsdException w:name="Light List Accent 3" w:semiHidden="0" w:uiPriority="61" w:unhideWhenUsed="0"/>
-    <w:lsdException w:name="Light Grid Accent 3" w:semiHidden="0" w:uiPriority="62" w:unhideWhenUsed="0"/>
-    <w:lsdException w:name="Medium Shading 1 Accent 3" w:semiHidden="0" w:uiPriority="63" w:unhideWhenUsed="0"/>
-    <w:lsdException w:name="Medium Shading 2 Accent 3" w:semiHidden="0" w:uiPriority="64" w:unhideWhenUsed="0"/>
-    <w:lsdException w:name="Medium List 1 Accent 3" w:semiHidden="0" w:uiPriority="65" w:unhideWhenUsed="0"/>
-    <w:lsdException w:name="Medium List 2 Accent 3" w:semiHidden="0" w:uiPriority="66" w:unhideWhenUsed="0"/>
-    <w:lsdException w:name="Medium Grid 1 Accent 3" w:semiHidden="0" w:uiPriority="67" w:unhideWhenUsed="0"/>
-    <w:lsdException w:name="Medium Grid 2 Accent 3" w:semiHidden="0" w:uiPriority="68" w:unhideWhenUsed="0"/>
-    <w:lsdException w:name="Medium Grid 3 Accent 3" w:semiHidden="0" w:uiPriority="69" w:unhideWhenUsed="0"/>
-    <w:lsdException w:name="Dark List Accent 3" w:semiHidden="0" w:uiPriority="70" w:unhideWhenUsed="0"/>
-    <w:lsdException w:name="Colorful Shading Accent 3" w:semiHidden="0" w:uiPriority="71" w:unhideWhenUsed="0"/>
-    <w:lsdException w:name="Colorful List Accent 3" w:semiHidden="0" w:uiPriority="72" w:unhideWhenUsed="0"/>
-    <w:lsdException w:name="Colorful Grid Accent 3" w:semiHidden="0" w:uiPriority="73" w:unhideWhenUsed="0"/>
-    <w:lsdException w:name="Light Shading Accent 4" w:semiHidden="0" w:uiPriority="60" w:unhideWhenUsed="0"/>
-    <w:lsdException w:name="Light List Accent 4" w:semiHidden="0" w:uiPriority="61" w:unhideWhenUsed="0"/>
-    <w:lsdException w:name="Light Grid Accent 4" w:semiHidden="0" w:uiPriority="62" w:unhideWhenUsed="0"/>
-    <w:lsdException w:name="Medium Shading 1 Accent 4" w:semiHidden="0" w:uiPriority="63" w:unhideWhenUsed="0"/>
-    <w:lsdException w:name="Medium Shading 2 Accent 4" w:semiHidden="0" w:uiPriority="64" w:unhideWhenUsed="0"/>
-    <w:lsdException w:name="Medium List 1 Accent 4" w:semiHidden="0" w:uiPriority="65" w:unhideWhenUsed="0"/>
-    <w:lsdException w:name="Medium List 2 Accent 4" w:semiHidden="0" w:uiPriority="66" w:unhideWhenUsed="0"/>
-    <w:lsdException w:name="Medium Grid 1 Accent 4" w:semiHidden="0" w:uiPriority="67" w:unhideWhenUsed="0"/>
-    <w:lsdException w:name="Medium Grid 2 Accent 4" w:semiHidden="0" w:uiPriority="68" w:unhideWhenUsed="0"/>
-    <w:lsdException w:name="Medium Grid 3 Accent 4" w:semiHidden="0" w:uiPriority="69" w:unhideWhenUsed="0"/>
-    <w:lsdException w:name="Dark List Accent 4" w:semiHidden="0" w:uiPriority="70" w:unhideWhenUsed="0"/>
-    <w:lsdException w:name="Colorful Shading Accent 4" w:semiHidden="0" w:uiPriority="71" w:unhideWhenUsed="0"/>
-    <w:lsdException w:name="Colorful List Accent 4" w:semiHidden="0" w:uiPriority="72" w:unhideWhenUsed="0"/>
-    <w:lsdException w:name="Colorful Grid Accent 4" w:semiHidden="0" w:uiPriority="73" w:unhideWhenUsed="0"/>
-    <w:lsdException w:name="Light Shading Accent 5" w:semiHidden="0" w:uiPriority="60" w:unhideWhenUsed="0"/>
-    <w:lsdException w:name="Light List Accent 5" w:semiHidden="0" w:uiPriority="61" w:unhideWhenUsed="0"/>
-    <w:lsdException w:name="Light Grid Accent 5" w:semiHidden="0" w:uiPriority="62" w:unhideWhenUsed="0"/>
-    <w:lsdException w:name="Medium Shading 1 Accent 5" w:semiHidden="0" w:uiPriority="63" w:unhideWhenUsed="0"/>
-    <w:lsdException w:name="Medium Shading 2 Accent 5" w:semiHidden="0" w:uiPriority="64" w:unhideWhenUsed="0"/>
-    <w:lsdException w:name="Medium List 1 Accent 5" w:semiHidden="0" w:uiPriority="65" w:unhideWhenUsed="0"/>
-    <w:lsdException w:name="Medium List 2 Accent 5" w:semiHidden="0" w:uiPriority="66" w:unhideWhenUsed="0"/>
-    <w:lsdException w:name="Medium Grid 1 Accent 5" w:semiHidden="0" w:uiPriority="67" w:unhideWhenUsed="0"/>
-    <w:lsdException w:name="Medium Grid 2 Accent 5" w:semiHidden="0" w:uiPriority="68" w:unhideWhenUsed="0"/>
-    <w:lsdException w:name="Medium Grid 3 Accent 5" w:semiHidden="0" w:uiPriority="69" w:unhideWhenUsed="0"/>
-    <w:lsdException w:name="Dark List Accent 5" w:semiHidden="0" w:uiPriority="70" w:unhideWhenUsed="0"/>
-    <w:lsdException w:name="Colorful Shading Accent 5" w:semiHidden="0" w:uiPriority="71" w:unhideWhenUsed="0"/>
-    <w:lsdException w:name="Colorful List Accent 5" w:semiHidden="0" w:uiPriority="72" w:unhideWhenUsed="0"/>
-    <w:lsdException w:name="Colorful Grid Accent 5" w:semiHidden="0" w:uiPriority="73" w:unhideWhenUsed="0"/>
-    <w:lsdException w:name="Light Shading Accent 6" w:semiHidden="0" w:uiPriority="60" w:unhideWhenUsed="0"/>
-    <w:lsdException w:name="Light List Accent 6" w:semiHidden="0" w:uiPriority="61" w:unhideWhenUsed="0"/>
-    <w:lsdException w:name="Light Grid Accent 6" w:semiHidden="0" w:uiPriority="62" w:unhideWhenUsed="0"/>
-    <w:lsdException w:name="Medium Shading 1 Accent 6" w:semiHidden="0" w:uiPriority="63" w:unhideWhenUsed="0"/>
-    <w:lsdException w:name="Medium Shading 2 Accent 6" w:semiHidden="0" w:uiPriority="64" w:unhideWhenUsed="0"/>
-    <w:lsdException w:name="Medium List 1 Accent 6" w:semiHidden="0" w:uiPriority="65" w:unhideWhenUsed="0"/>
-    <w:lsdException w:name="Medium List 2 Accent 6" w:semiHidden="0" w:uiPriority="66" w:unhideWhenUsed="0"/>
-    <w:lsdException w:name="Medium Grid 1 Accent 6" w:semiHidden="0" w:uiPriority="67" w:unhideWhenUsed="0"/>
-    <w:lsdException w:name="Medium Grid 2 Accent 6" w:semiHidden="0" w:uiPriority="68" w:unhideWhenUsed="0"/>
-    <w:lsdException w:name="Medium Grid 3 Accent 6" w:semiHidden="0" w:uiPriority="69" w:unhideWhenUsed="0"/>
-    <w:lsdException w:name="Dark List Accent 6" w:semiHidden="0" w:uiPriority="70" w:unhideWhenUsed="0"/>
-    <w:lsdException w:name="Colorful Shading Accent 6" w:semiHidden="0" w:uiPriority="71" w:unhideWhenUsed="0"/>
-    <w:lsdException w:name="Colorful List Accent 6" w:semiHidden="0" w:uiPriority="72" w:unhideWhenUsed="0"/>
-    <w:lsdException w:name="Colorful Grid Accent 6" w:semiHidden="0" w:uiPriority="73" w:unhideWhenUsed="0"/>
-    <w:lsdException w:name="Subtle Emphasis" w:semiHidden="0" w:uiPriority="19" w:unhideWhenUsed="0" w:qFormat="1"/>
-    <w:lsdException w:name="Intense Emphasis" w:semiHidden="0" w:uiPriority="21" w:unhideWhenUsed="0" w:qFormat="1"/>
-    <w:lsdException w:name="Subtle Reference" w:semiHidden="0" w:uiPriority="31" w:unhideWhenUsed="0" w:qFormat="1"/>
-    <w:lsdException w:name="Intense Reference" w:semiHidden="0" w:uiPriority="32" w:unhideWhenUsed="0" w:qFormat="1"/>
-    <w:lsdException w:name="Book Title" w:semiHidden="0" w:uiPriority="33" w:unhideWhenUsed="0" w:qFormat="1"/>
-    <w:lsdException w:name="Bibliography" w:uiPriority="37"/>
-    <w:lsdException w:name="TOC Heading" w:uiPriority="39" w:qFormat="1"/>
+  <w:latentStyles w:defLockedState="0" w:defUIPriority="99" w:defSemiHidden="0" w:defUnhideWhenUsed="0" w:defQFormat="0" w:count="380">
+    <w:lsdException w:name="Normal" w:uiPriority="0" w:qFormat="1"/>
+    <w:lsdException w:name="heading 1" w:uiPriority="9" w:qFormat="1"/>
+    <w:lsdException w:name="heading 2" w:uiPriority="9" w:qFormat="1"/>
+    <w:lsdException w:name="heading 3" w:semiHidden="1" w:uiPriority="9" w:unhideWhenUsed="1" w:qFormat="1"/>
+    <w:lsdException w:name="heading 4" w:semiHidden="1" w:uiPriority="9" w:unhideWhenUsed="1" w:qFormat="1"/>
+    <w:lsdException w:name="heading 5" w:semiHidden="1" w:uiPriority="9" w:unhideWhenUsed="1" w:qFormat="1"/>
+    <w:lsdException w:name="heading 6" w:semiHidden="1" w:uiPriority="9" w:unhideWhenUsed="1" w:qFormat="1"/>
+    <w:lsdException w:name="heading 7" w:semiHidden="1" w:uiPriority="9" w:unhideWhenUsed="1" w:qFormat="1"/>
+    <w:lsdException w:name="heading 8" w:semiHidden="1" w:uiPriority="9" w:unhideWhenUsed="1" w:qFormat="1"/>
+    <w:lsdException w:name="heading 9" w:semiHidden="1" w:uiPriority="9" w:unhideWhenUsed="1" w:qFormat="1"/>
+    <w:lsdException w:name="index 1" w:semiHidden="1" w:unhideWhenUsed="1"/>
+    <w:lsdException w:name="index 2" w:semiHidden="1" w:unhideWhenUsed="1"/>
+    <w:lsdException w:name="index 3" w:semiHidden="1" w:unhideWhenUsed="1"/>
+    <w:lsdException w:name="index 4" w:semiHidden="1" w:unhideWhenUsed="1"/>
+    <w:lsdException w:name="index 5" w:semiHidden="1" w:unhideWhenUsed="1"/>
+    <w:lsdException w:name="index 6" w:semiHidden="1" w:unhideWhenUsed="1"/>
+    <w:lsdException w:name="index 7" w:semiHidden="1" w:unhideWhenUsed="1"/>
+    <w:lsdException w:name="index 8" w:semiHidden="1" w:unhideWhenUsed="1"/>
+    <w:lsdException w:name="index 9" w:semiHidden="1" w:unhideWhenUsed="1"/>
+    <w:lsdException w:name="toc 1" w:semiHidden="1" w:uiPriority="39" w:unhideWhenUsed="1"/>
+    <w:lsdException w:name="toc 2" w:semiHidden="1" w:uiPriority="39" w:unhideWhenUsed="1"/>
+    <w:lsdException w:name="toc 3" w:semiHidden="1" w:uiPriority="39" w:unhideWhenUsed="1"/>
+    <w:lsdException w:name="toc 4" w:semiHidden="1" w:uiPriority="39" w:unhideWhenUsed="1"/>
+    <w:lsdException w:name="toc 5" w:semiHidden="1" w:uiPriority="39" w:unhideWhenUsed="1"/>
+    <w:lsdException w:name="toc 6" w:semiHidden="1" w:uiPriority="39" w:unhideWhenUsed="1"/>
+    <w:lsdException w:name="toc 7" w:semiHidden="1" w:uiPriority="39" w:unhideWhenUsed="1"/>
+    <w:lsdException w:name="toc 8" w:semiHidden="1" w:uiPriority="39" w:unhideWhenUsed="1"/>
+    <w:lsdException w:name="toc 9" w:semiHidden="1" w:uiPriority="39" w:unhideWhenUsed="1"/>
+    <w:lsdException w:name="Normal Indent" w:semiHidden="1" w:unhideWhenUsed="1"/>
+    <w:lsdException w:name="footnote text" w:semiHidden="1" w:unhideWhenUsed="1"/>
+    <w:lsdException w:name="annotation text" w:semiHidden="1" w:unhideWhenUsed="1"/>
+    <w:lsdException w:name="header" w:semiHidden="1" w:unhideWhenUsed="1"/>
+    <w:lsdException w:name="footer" w:semiHidden="1" w:unhideWhenUsed="1"/>
+    <w:lsdException w:name="index heading" w:semiHidden="1" w:unhideWhenUsed="1"/>
+    <w:lsdException w:name="caption" w:semiHidden="1" w:uiPriority="35" w:unhideWhenUsed="1" w:qFormat="1"/>
+    <w:lsdException w:name="table of figures" w:semiHidden="1" w:unhideWhenUsed="1"/>
+    <w:lsdException w:name="envelope address" w:semiHidden="1" w:unhideWhenUsed="1"/>
+    <w:lsdException w:name="envelope return" w:semiHidden="1" w:unhideWhenUsed="1"/>
+    <w:lsdException w:name="footnote reference" w:semiHidden="1" w:unhideWhenUsed="1"/>
+    <w:lsdException w:name="annotation reference" w:semiHidden="1" w:unhideWhenUsed="1"/>
+    <w:lsdException w:name="line number" w:semiHidden="1" w:unhideWhenUsed="1"/>
+    <w:lsdException w:name="page number" w:semiHidden="1" w:unhideWhenUsed="1"/>
+    <w:lsdException w:name="endnote reference" w:semiHidden="1" w:unhideWhenUsed="1"/>
+    <w:lsdException w:name="endnote text" w:semiHidden="1" w:unhideWhenUsed="1"/>
+    <w:lsdException w:name="table of authorities" w:semiHidden="1" w:unhideWhenUsed="1"/>
+    <w:lsdException w:name="macro" w:semiHidden="1" w:unhideWhenUsed="1"/>
+    <w:lsdException w:name="toa heading" w:semiHidden="1" w:unhideWhenUsed="1"/>
+    <w:lsdException w:name="List" w:semiHidden="1" w:unhideWhenUsed="1"/>
+    <w:lsdException w:name="List Bullet" w:semiHidden="1" w:unhideWhenUsed="1"/>
+    <w:lsdException w:name="List Number" w:semiHidden="1" w:unhideWhenUsed="1"/>
+    <w:lsdException w:name="List 2" w:semiHidden="1" w:unhideWhenUsed="1"/>
+    <w:lsdException w:name="List 3" w:semiHidden="1" w:unhideWhenUsed="1"/>
+    <w:lsdException w:name="List 4" w:semiHidden="1" w:unhideWhenUsed="1"/>
+    <w:lsdException w:name="List 5" w:semiHidden="1" w:unhideWhenUsed="1"/>
+    <w:lsdException w:name="List Bullet 2" w:semiHidden="1" w:unhideWhenUsed="1"/>
+    <w:lsdException w:name="List Bullet 3" w:semiHidden="1" w:unhideWhenUsed="1"/>
+    <w:lsdException w:name="List Bullet 4" w:semiHidden="1" w:unhideWhenUsed="1"/>
+    <w:lsdException w:name="List Bullet 5" w:semiHidden="1" w:unhideWhenUsed="1"/>
+    <w:lsdException w:name="List Number 2" w:semiHidden="1" w:unhideWhenUsed="1"/>
+    <w:lsdException w:name="List Number 3" w:semiHidden="1" w:unhideWhenUsed="1"/>
+    <w:lsdException w:name="List Number 4" w:semiHidden="1" w:unhideWhenUsed="1"/>
+    <w:lsdException w:name="List Number 5" w:semiHidden="1" w:unhideWhenUsed="1"/>
+    <w:lsdException w:name="Title" w:uiPriority="10" w:qFormat="1"/>
+    <w:lsdException w:name="Closing" w:semiHidden="1" w:unhideWhenUsed="1"/>
+    <w:lsdException w:name="Signature" w:semiHidden="1" w:unhideWhenUsed="1"/>
+    <w:lsdException w:name="Default Paragraph Font" w:semiHidden="1" w:uiPriority="1" w:unhideWhenUsed="1"/>
+    <w:lsdException w:name="Body Text" w:semiHidden="1" w:unhideWhenUsed="1"/>
+    <w:lsdException w:name="Body Text Indent" w:semiHidden="1" w:unhideWhenUsed="1"/>
+    <w:lsdException w:name="List Continue" w:semiHidden="1" w:unhideWhenUsed="1"/>
+    <w:lsdException w:name="List Continue 2" w:semiHidden="1" w:unhideWhenUsed="1"/>
+    <w:lsdException w:name="List Continue 3" w:semiHidden="1" w:unhideWhenUsed="1"/>
+    <w:lsdException w:name="List Continue 4" w:semiHidden="1" w:unhideWhenUsed="1"/>
+    <w:lsdException w:name="List Continue 5" w:semiHidden="1" w:unhideWhenUsed="1"/>
+    <w:lsdException w:name="Message Header" w:semiHidden="1" w:unhideWhenUsed="1"/>
+    <w:lsdException w:name="Subtitle" w:uiPriority="11" w:qFormat="1"/>
+    <w:lsdException w:name="Salutation" w:semiHidden="1" w:unhideWhenUsed="1"/>
+    <w:lsdException w:name="Date" w:semiHidden="1" w:unhideWhenUsed="1"/>
+    <w:lsdException w:name="Body Text First Indent" w:semiHidden="1" w:unhideWhenUsed="1"/>
+    <w:lsdException w:name="Body Text First Indent 2" w:semiHidden="1" w:unhideWhenUsed="1"/>
+    <w:lsdException w:name="Note Heading" w:semiHidden="1" w:unhideWhenUsed="1"/>
+    <w:lsdException w:name="Body Text 2" w:semiHidden="1" w:unhideWhenUsed="1"/>
+    <w:lsdException w:name="Body Text 3" w:semiHidden="1" w:unhideWhenUsed="1"/>
+    <w:lsdException w:name="Body Text Indent 2" w:semiHidden="1" w:unhideWhenUsed="1"/>
+    <w:lsdException w:name="Body Text Indent 3" w:semiHidden="1" w:unhideWhenUsed="1"/>
+    <w:lsdException w:name="Block Text" w:semiHidden="1" w:unhideWhenUsed="1"/>
+    <w:lsdException w:name="Hyperlink" w:semiHidden="1" w:unhideWhenUsed="1"/>
+    <w:lsdException w:name="FollowedHyperlink" w:semiHidden="1" w:unhideWhenUsed="1"/>
+    <w:lsdException w:name="Strong" w:uiPriority="22" w:qFormat="1"/>
+    <w:lsdException w:name="Emphasis" w:uiPriority="20" w:qFormat="1"/>
+    <w:lsdException w:name="Document Map" w:semiHidden="1" w:unhideWhenUsed="1"/>
+    <w:lsdException w:name="Plain Text" w:semiHidden="1" w:unhideWhenUsed="1"/>
+    <w:lsdException w:name="E-mail Signature" w:semiHidden="1" w:unhideWhenUsed="1"/>
+    <w:lsdException w:name="HTML Top of Form" w:semiHidden="1" w:unhideWhenUsed="1"/>
+    <w:lsdException w:name="HTML Bottom of Form" w:semiHidden="1" w:unhideWhenUsed="1"/>
+    <w:lsdException w:name="Normal (Web)" w:semiHidden="1" w:unhideWhenUsed="1"/>
+    <w:lsdException w:name="HTML Acronym" w:semiHidden="1" w:unhideWhenUsed="1"/>
+    <w:lsdException w:name="HTML Address" w:semiHidden="1" w:unhideWhenUsed="1"/>
+    <w:lsdException w:name="HTML Cite" w:semiHidden="1" w:unhideWhenUsed="1"/>
+    <w:lsdException w:name="HTML Code" w:semiHidden="1" w:unhideWhenUsed="1"/>
+    <w:lsdException w:name="HTML Definition" w:semiHidden="1" w:unhideWhenUsed="1"/>
+    <w:lsdException w:name="HTML Keyboard" w:semiHidden="1" w:unhideWhenUsed="1"/>
+    <w:lsdException w:name="HTML Preformatted" w:semiHidden="1" w:unhideWhenUsed="1"/>
+    <w:lsdException w:name="HTML Sample" w:semiHidden="1" w:unhideWhenUsed="1"/>
+    <w:lsdException w:name="HTML Typewriter" w:semiHidden="1" w:unhideWhenUsed="1"/>
+    <w:lsdException w:name="HTML Variable" w:semiHidden="1" w:unhideWhenUsed="1"/>
+    <w:lsdException w:name="Normal Table" w:semiHidden="1" w:unhideWhenUsed="1"/>
+    <w:lsdException w:name="annotation subject" w:semiHidden="1" w:unhideWhenUsed="1"/>
+    <w:lsdException w:name="No List" w:semiHidden="1" w:unhideWhenUsed="1"/>
+    <w:lsdException w:name="Outline List 1" w:semiHidden="1" w:unhideWhenUsed="1"/>
+    <w:lsdException w:name="Outline List 2" w:semiHidden="1" w:unhideWhenUsed="1"/>
+    <w:lsdException w:name="Outline List 3" w:semiHidden="1" w:unhideWhenUsed="1"/>
+    <w:lsdException w:name="Table Simple 1" w:semiHidden="1" w:unhideWhenUsed="1"/>
+    <w:lsdException w:name="Table Simple 2" w:semiHidden="1" w:unhideWhenUsed="1"/>
+    <w:lsdException w:name="Table Simple 3" w:semiHidden="1" w:unhideWhenUsed="1"/>
+    <w:lsdException w:name="Table Classic 1" w:semiHidden="1" w:unhideWhenUsed="1"/>
+    <w:lsdException w:name="Table Classic 2" w:semiHidden="1" w:unhideWhenUsed="1"/>
+    <w:lsdException w:name="Table Classic 3" w:semiHidden="1" w:unhideWhenUsed="1"/>
+    <w:lsdException w:name="Table Classic 4" w:semiHidden="1" w:unhideWhenUsed="1"/>
+    <w:lsdException w:name="Table Colorful 1" w:semiHidden="1" w:unhideWhenUsed="1"/>
+    <w:lsdException w:name="Table Colorful 2" w:semiHidden="1" w:unhideWhenUsed="1"/>
+    <w:lsdException w:name="Table Colorful 3" w:semiHidden="1" w:unhideWhenUsed="1"/>
+    <w:lsdException w:name="Table Columns 1" w:semiHidden="1" w:unhideWhenUsed="1"/>
+    <w:lsdException w:name="Table Columns 2" w:semiHidden="1" w:unhideWhenUsed="1"/>
+    <w:lsdException w:name="Table Columns 3" w:semiHidden="1" w:unhideWhenUsed="1"/>
+    <w:lsdException w:name="Table Columns 4" w:semiHidden="1" w:unhideWhenUsed="1"/>
+    <w:lsdException w:name="Table Columns 5" w:semiHidden="1" w:unhideWhenUsed="1"/>
+    <w:lsdException w:name="Table Grid 1" w:semiHidden="1" w:unhideWhenUsed="1"/>
+    <w:lsdException w:name="Table Grid 2" w:semiHidden="1" w:unhideWhenUsed="1"/>
+    <w:lsdException w:name="Table Grid 3" w:semiHidden="1" w:unhideWhenUsed="1"/>
+    <w:lsdException w:name="Table Grid 4" w:semiHidden="1" w:unhideWhenUsed="1"/>
+    <w:lsdException w:name="Table Grid 5" w:semiHidden="1" w:unhideWhenUsed="1"/>
+    <w:lsdException w:name="Table Grid 6" w:semiHidden="1" w:unhideWhenUsed="1"/>
+    <w:lsdException w:name="Table Grid 7" w:semiHidden="1" w:unhideWhenUsed="1"/>
+    <w:lsdException w:name="Table Grid 8" w:semiHidden="1" w:unhideWhenUsed="1"/>
+    <w:lsdException w:name="Table List 1" w:semiHidden="1" w:unhideWhenUsed="1"/>
+    <w:lsdException w:name="Table List 2" w:semiHidden="1" w:unhideWhenUsed="1"/>
+    <w:lsdException w:name="Table List 3" w:semiHidden="1" w:unhideWhenUsed="1"/>
+    <w:lsdException w:name="Table List 4" w:semiHidden="1" w:unhideWhenUsed="1"/>
+    <w:lsdException w:name="Table List 5" w:semiHidden="1" w:unhideWhenUsed="1"/>
+    <w:lsdException w:name="Table List 6" w:semiHidden="1" w:unhideWhenUsed="1"/>
+    <w:lsdException w:name="Table List 7" w:semiHidden="1" w:unhideWhenUsed="1"/>
+    <w:lsdException w:name="Table List 8" w:semiHidden="1" w:unhideWhenUsed="1"/>
+    <w:lsdException w:name="Table 3D effects 1" w:semiHidden="1" w:unhideWhenUsed="1"/>
+    <w:lsdException w:name="Table 3D effects 2" w:semiHidden="1" w:unhideWhenUsed="1"/>
+    <w:lsdException w:name="Table 3D effects 3" w:semiHidden="1" w:unhideWhenUsed="1"/>
+    <w:lsdException w:name="Table Contemporary" w:semiHidden="1" w:unhideWhenUsed="1"/>
+    <w:lsdException w:name="Table Elegant" w:semiHidden="1" w:unhideWhenUsed="1"/>
+    <w:lsdException w:name="Table Professional" w:semiHidden="1" w:unhideWhenUsed="1"/>
+    <w:lsdException w:name="Table Subtle 1" w:semiHidden="1" w:unhideWhenUsed="1"/>
+    <w:lsdException w:name="Table Subtle 2" w:semiHidden="1" w:unhideWhenUsed="1"/>
+    <w:lsdException w:name="Table Web 1" w:semiHidden="1" w:unhideWhenUsed="1"/>
+    <w:lsdException w:name="Table Web 2" w:semiHidden="1" w:unhideWhenUsed="1"/>
+    <w:lsdException w:name="Table Web 3" w:semiHidden="1" w:unhideWhenUsed="1"/>
+    <w:lsdException w:name="Balloon Text" w:semiHidden="1" w:unhideWhenUsed="1"/>
+    <w:lsdException w:name="Table Grid" w:uiPriority="59"/>
+    <w:lsdException w:name="Table Theme" w:semiHidden="1" w:unhideWhenUsed="1"/>
+    <w:lsdException w:name="Note Level 1" w:semiHidden="1" w:unhideWhenUsed="1"/>
+    <w:lsdException w:name="Note Level 2" w:semiHidden="1" w:unhideWhenUsed="1"/>
+    <w:lsdException w:name="Note Level 3" w:semiHidden="1" w:unhideWhenUsed="1"/>
+    <w:lsdException w:name="Note Level 4" w:semiHidden="1" w:unhideWhenUsed="1"/>
+    <w:lsdException w:name="Note Level 5" w:semiHidden="1" w:unhideWhenUsed="1"/>
+    <w:lsdException w:name="Note Level 6" w:semiHidden="1" w:unhideWhenUsed="1"/>
+    <w:lsdException w:name="Note Level 7" w:semiHidden="1" w:unhideWhenUsed="1"/>
+    <w:lsdException w:name="Note Level 8" w:semiHidden="1" w:unhideWhenUsed="1"/>
+    <w:lsdException w:name="Note Level 9" w:semiHidden="1" w:unhideWhenUsed="1"/>
+    <w:lsdException w:name="Placeholder Text" w:semiHidden="1"/>
+    <w:lsdException w:name="No Spacing" w:uiPriority="1" w:qFormat="1"/>
+    <w:lsdException w:name="Light Shading" w:uiPriority="60"/>
+    <w:lsdException w:name="Light List" w:uiPriority="61"/>
+    <w:lsdException w:name="Light Grid" w:uiPriority="62"/>
+    <w:lsdException w:name="Medium Shading 1" w:uiPriority="63"/>
+    <w:lsdException w:name="Medium Shading 2" w:uiPriority="64"/>
+    <w:lsdException w:name="Medium List 1" w:uiPriority="65"/>
+    <w:lsdException w:name="Medium List 2" w:uiPriority="66"/>
+    <w:lsdException w:name="Medium Grid 1" w:uiPriority="67"/>
+    <w:lsdException w:name="Medium Grid 2" w:uiPriority="68"/>
+    <w:lsdException w:name="Medium Grid 3" w:uiPriority="69"/>
+    <w:lsdException w:name="Dark List" w:uiPriority="70"/>
+    <w:lsdException w:name="Colorful Shading" w:uiPriority="71"/>
+    <w:lsdException w:name="Colorful List" w:uiPriority="72"/>
+    <w:lsdException w:name="Colorful Grid" w:uiPriority="73"/>
+    <w:lsdException w:name="Light Shading Accent 1" w:uiPriority="60"/>
+    <w:lsdException w:name="Light List Accent 1" w:uiPriority="61"/>
+    <w:lsdException w:name="Light Grid Accent 1" w:uiPriority="62"/>
+    <w:lsdException w:name="Medium Shading 1 Accent 1" w:uiPriority="63"/>
+    <w:lsdException w:name="Medium Shading 2 Accent 1" w:uiPriority="64"/>
+    <w:lsdException w:name="Medium List 1 Accent 1" w:uiPriority="65"/>
+    <w:lsdException w:name="Revision" w:semiHidden="1"/>
+    <w:lsdException w:name="List Paragraph" w:uiPriority="34" w:qFormat="1"/>
+    <w:lsdException w:name="Quote" w:uiPriority="29" w:qFormat="1"/>
+    <w:lsdException w:name="Intense Quote" w:uiPriority="30" w:qFormat="1"/>
+    <w:lsdException w:name="Medium List 2 Accent 1" w:uiPriority="66"/>
+    <w:lsdException w:name="Medium Grid 1 Accent 1" w:uiPriority="67"/>
+    <w:lsdException w:name="Medium Grid 2 Accent 1" w:uiPriority="68"/>
+    <w:lsdException w:name="Medium Grid 3 Accent 1" w:uiPriority="69"/>
+    <w:lsdException w:name="Dark List Accent 1" w:uiPriority="70"/>
+    <w:lsdException w:name="Colorful Shading Accent 1" w:uiPriority="71"/>
+    <w:lsdException w:name="Colorful List Accent 1" w:uiPriority="72"/>
+    <w:lsdException w:name="Colorful Grid Accent 1" w:uiPriority="73"/>
+    <w:lsdException w:name="Light Shading Accent 2" w:uiPriority="60"/>
+    <w:lsdException w:name="Light List Accent 2" w:uiPriority="61"/>
+    <w:lsdException w:name="Light Grid Accent 2" w:uiPriority="62"/>
+    <w:lsdException w:name="Medium Shading 1 Accent 2" w:uiPriority="63"/>
+    <w:lsdException w:name="Medium Shading 2 Accent 2" w:uiPriority="64"/>
+    <w:lsdException w:name="Medium List 1 Accent 2" w:uiPriority="65"/>
+    <w:lsdException w:name="Medium List 2 Accent 2" w:uiPriority="66"/>
+    <w:lsdException w:name="Medium Grid 1 Accent 2" w:uiPriority="67"/>
+    <w:lsdException w:name="Medium Grid 2 Accent 2" w:uiPriority="68"/>
+    <w:lsdException w:name="Medium Grid 3 Accent 2" w:uiPriority="69"/>
+    <w:lsdException w:name="Dark List Accent 2" w:uiPriority="70"/>
+    <w:lsdException w:name="Colorful Shading Accent 2" w:uiPriority="71"/>
+    <w:lsdException w:name="Colorful List Accent 2" w:uiPriority="72"/>
+    <w:lsdException w:name="Colorful Grid Accent 2" w:uiPriority="73"/>
+    <w:lsdException w:name="Light Shading Accent 3" w:uiPriority="60"/>
+    <w:lsdException w:name="Light List Accent 3" w:uiPriority="61"/>
+    <w:lsdException w:name="Light Grid Accent 3" w:uiPriority="62"/>
+    <w:lsdException w:name="Medium Shading 1 Accent 3" w:uiPriority="63"/>
+    <w:lsdException w:name="Medium Shading 2 Accent 3" w:uiPriority="64"/>
+    <w:lsdException w:name="Medium List 1 Accent 3" w:uiPriority="65"/>
+    <w:lsdException w:name="Medium List 2 Accent 3" w:uiPriority="66"/>
+    <w:lsdException w:name="Medium Grid 1 Accent 3" w:uiPriority="67"/>
+    <w:lsdException w:name="Medium Grid 2 Accent 3" w:uiPriority="68"/>
+    <w:lsdException w:name="Medium Grid 3 Accent 3" w:uiPriority="69"/>
+    <w:lsdException w:name="Dark List Accent 3" w:uiPriority="70"/>
+    <w:lsdException w:name="Colorful Shading Accent 3" w:uiPriority="71"/>
+    <w:lsdException w:name="Colorful List Accent 3" w:uiPriority="72"/>
+    <w:lsdException w:name="Colorful Grid Accent 3" w:uiPriority="73"/>
+    <w:lsdException w:name="Light Shading Accent 4" w:uiPriority="60"/>
+    <w:lsdException w:name="Light List Accent 4" w:uiPriority="61"/>
+    <w:lsdException w:name="Light Grid Accent 4" w:uiPriority="62"/>
+    <w:lsdException w:name="Medium Shading 1 Accent 4" w:uiPriority="63"/>
+    <w:lsdException w:name="Medium Shading 2 Accent 4" w:uiPriority="64"/>
+    <w:lsdException w:name="Medium List 1 Accent 4" w:uiPriority="65"/>
+    <w:lsdException w:name="Medium List 2 Accent 4" w:uiPriority="66"/>
+    <w:lsdException w:name="Medium Grid 1 Accent 4" w:uiPriority="67"/>
+    <w:lsdException w:name="Medium Grid 2 Accent 4" w:uiPriority="68"/>
+    <w:lsdException w:name="Medium Grid 3 Accent 4" w:uiPriority="69"/>
+    <w:lsdException w:name="Dark List Accent 4" w:uiPriority="70"/>
+    <w:lsdException w:name="Colorful Shading Accent 4" w:uiPriority="71"/>
+    <w:lsdException w:name="Colorful List Accent 4" w:uiPriority="72"/>
+    <w:lsdException w:name="Colorful Grid Accent 4" w:uiPriority="73"/>
+    <w:lsdException w:name="Light Shading Accent 5" w:uiPriority="60"/>
+    <w:lsdException w:name="Light List Accent 5" w:uiPriority="61"/>
+    <w:lsdException w:name="Light Grid Accent 5" w:uiPriority="62"/>
+    <w:lsdException w:name="Medium Shading 1 Accent 5" w:uiPriority="63"/>
+    <w:lsdException w:name="Medium Shading 2 Accent 5" w:uiPriority="64"/>
+    <w:lsdException w:name="Medium List 1 Accent 5" w:uiPriority="65"/>
+    <w:lsdException w:name="Medium List 2 Accent 5" w:uiPriority="66"/>
+    <w:lsdException w:name="Medium Grid 1 Accent 5" w:uiPriority="67"/>
+    <w:lsdException w:name="Medium Grid 2 Accent 5" w:uiPriority="68"/>
+    <w:lsdException w:name="Medium Grid 3 Accent 5" w:uiPriority="69"/>
+    <w:lsdException w:name="Dark List Accent 5" w:uiPriority="70"/>
+    <w:lsdException w:name="Colorful Shading Accent 5" w:uiPriority="71"/>
+    <w:lsdException w:name="Colorful List Accent 5" w:uiPriority="72"/>
+    <w:lsdException w:name="Colorful Grid Accent 5" w:uiPriority="73"/>
+    <w:lsdException w:name="Light Shading Accent 6" w:uiPriority="60"/>
+    <w:lsdException w:name="Light List Accent 6" w:uiPriority="61"/>
+    <w:lsdException w:name="Light Grid Accent 6" w:uiPriority="62"/>
+    <w:lsdException w:name="Medium Shading 1 Accent 6" w:uiPriority="63"/>
+    <w:lsdException w:name="Medium Shading 2 Accent 6" w:uiPriority="64"/>
+    <w:lsdException w:name="Medium List 1 Accent 6" w:uiPriority="65"/>
+    <w:lsdException w:name="Medium List 2 Accent 6" w:uiPriority="66"/>
+    <w:lsdException w:name="Medium Grid 1 Accent 6" w:uiPriority="67"/>
+    <w:lsdException w:name="Medium Grid 2 Accent 6" w:uiPriority="68"/>
+    <w:lsdException w:name="Medium Grid 3 Accent 6" w:uiPriority="69"/>
+    <w:lsdException w:name="Dark List Accent 6" w:uiPriority="70"/>
+    <w:lsdException w:name="Colorful Shading Accent 6" w:uiPriority="71"/>
+    <w:lsdException w:name="Colorful List Accent 6" w:uiPriority="72"/>
+    <w:lsdException w:name="Colorful Grid Accent 6" w:uiPriority="73"/>
+    <w:lsdException w:name="Subtle Emphasis" w:uiPriority="19" w:qFormat="1"/>
+    <w:lsdException w:name="Intense Emphasis" w:uiPriority="21" w:qFormat="1"/>
+    <w:lsdException w:name="Subtle Reference" w:uiPriority="31" w:qFormat="1"/>
+    <w:lsdException w:name="Intense Reference" w:uiPriority="32" w:qFormat="1"/>
+    <w:lsdException w:name="Book Title" w:uiPriority="33" w:qFormat="1"/>
+    <w:lsdException w:name="Bibliography" w:semiHidden="1" w:uiPriority="37" w:unhideWhenUsed="1"/>
+    <w:lsdException w:name="TOC Heading" w:semiHidden="1" w:uiPriority="39" w:unhideWhenUsed="1" w:qFormat="1"/>
+    <w:lsdException w:name="Plain Table 1" w:uiPriority="41"/>
+    <w:lsdException w:name="Plain Table 2" w:uiPriority="42"/>
+    <w:lsdException w:name="Plain Table 3" w:uiPriority="43"/>
+    <w:lsdException w:name="Plain Table 4" w:uiPriority="44"/>
+    <w:lsdException w:name="Plain Table 5" w:uiPriority="45"/>
+    <w:lsdException w:name="Grid Table Light" w:uiPriority="40"/>
+    <w:lsdException w:name="Grid Table 1 Light" w:uiPriority="46"/>
+    <w:lsdException w:name="Grid Table 2" w:uiPriority="47"/>
+    <w:lsdException w:name="Grid Table 3" w:uiPriority="48"/>
+    <w:lsdException w:name="Grid Table 4" w:uiPriority="49"/>
+    <w:lsdException w:name="Grid Table 5 Dark" w:uiPriority="50"/>
+    <w:lsdException w:name="Grid Table 6 Colorful" w:uiPriority="51"/>
+    <w:lsdException w:name="Grid Table 7 Colorful" w:uiPriority="52"/>
+    <w:lsdException w:name="Grid Table 1 Light Accent 1" w:uiPriority="46"/>
+    <w:lsdException w:name="Grid Table 2 Accent 1" w:uiPriority="47"/>
+    <w:lsdException w:name="Grid Table 3 Accent 1" w:uiPriority="48"/>
+    <w:lsdException w:name="Grid Table 4 Accent 1" w:uiPriority="49"/>
+    <w:lsdException w:name="Grid Table 5 Dark Accent 1" w:uiPriority="50"/>
+    <w:lsdException w:name="Grid Table 6 Colorful Accent 1" w:uiPriority="51"/>
+    <w:lsdException w:name="Grid Table 7 Colorful Accent 1" w:uiPriority="52"/>
+    <w:lsdException w:name="Grid Table 1 Light Accent 2" w:uiPriority="46"/>
+    <w:lsdException w:name="Grid Table 2 Accent 2" w:uiPriority="47"/>
+    <w:lsdException w:name="Grid Table 3 Accent 2" w:uiPriority="48"/>
+    <w:lsdException w:name="Grid Table 4 Accent 2" w:uiPriority="49"/>
+    <w:lsdException w:name="Grid Table 5 Dark Accent 2" w:uiPriority="50"/>
+    <w:lsdException w:name="Grid Table 6 Colorful Accent 2" w:uiPriority="51"/>
+    <w:lsdException w:name="Grid Table 7 Colorful Accent 2" w:uiPriority="52"/>
+    <w:lsdException w:name="Grid Table 1 Light Accent 3" w:uiPriority="46"/>
+    <w:lsdException w:name="Grid Table 2 Accent 3" w:uiPriority="47"/>
+    <w:lsdException w:name="Grid Table 3 Accent 3" w:uiPriority="48"/>
+    <w:lsdException w:name="Grid Table 4 Accent 3" w:uiPriority="49"/>
+    <w:lsdException w:name="Grid Table 5 Dark Accent 3" w:uiPriority="50"/>
+    <w:lsdException w:name="Grid Table 6 Colorful Accent 3" w:uiPriority="51"/>
+    <w:lsdException w:name="Grid Table 7 Colorful Accent 3" w:uiPriority="52"/>
+    <w:lsdException w:name="Grid Table 1 Light Accent 4" w:uiPriority="46"/>
+    <w:lsdException w:name="Grid Table 2 Accent 4" w:uiPriority="47"/>
+    <w:lsdException w:name="Grid Table 3 Accent 4" w:uiPriority="48"/>
+    <w:lsdException w:name="Grid Table 4 Accent 4" w:uiPriority="49"/>
+    <w:lsdException w:name="Grid Table 5 Dark Accent 4" w:uiPriority="50"/>
+    <w:lsdException w:name="Grid Table 6 Colorful Accent 4" w:uiPriority="51"/>
+    <w:lsdException w:name="Grid Table 7 Colorful Accent 4" w:uiPriority="52"/>
+    <w:lsdException w:name="Grid Table 1 Light Accent 5" w:uiPriority="46"/>
+    <w:lsdException w:name="Grid Table 2 Accent 5" w:uiPriority="47"/>
+    <w:lsdException w:name="Grid Table 3 Accent 5" w:uiPriority="48"/>
+    <w:lsdException w:name="Grid Table 4 Accent 5" w:uiPriority="49"/>
+    <w:lsdException w:name="Grid Table 5 Dark Accent 5" w:uiPriority="50"/>
+    <w:lsdException w:name="Grid Table 6 Colorful Accent 5" w:uiPriority="51"/>
+    <w:lsdException w:name="Grid Table 7 Colorful Accent 5" w:uiPriority="52"/>
+    <w:lsdException w:name="Grid Table 1 Light Accent 6" w:uiPriority="46"/>
+    <w:lsdException w:name="Grid Table 2 Accent 6" w:uiPriority="47"/>
+    <w:lsdException w:name="Grid Table 3 Accent 6" w:uiPriority="48"/>
+    <w:lsdException w:name="Grid Table 4 Accent 6" w:uiPriority="49"/>
+    <w:lsdException w:name="Grid Table 5 Dark Accent 6" w:uiPriority="50"/>
+    <w:lsdException w:name="Grid Table 6 Colorful Accent 6" w:uiPriority="51"/>
+    <w:lsdException w:name="Grid Table 7 Colorful Accent 6" w:uiPriority="52"/>
+    <w:lsdException w:name="List Table 1 Light" w:uiPriority="46"/>
+    <w:lsdException w:name="List Table 2" w:uiPriority="47"/>
+    <w:lsdException w:name="List Table 3" w:uiPriority="48"/>
+    <w:lsdException w:name="List Table 4" w:uiPriority="49"/>
+    <w:lsdException w:name="List Table 5 Dark" w:uiPriority="50"/>
+    <w:lsdException w:name="List Table 6 Colorful" w:uiPriority="51"/>
+    <w:lsdException w:name="List Table 7 Colorful" w:uiPriority="52"/>
+    <w:lsdException w:name="List Table 1 Light Accent 1" w:uiPriority="46"/>
+    <w:lsdException w:name="List Table 2 Accent 1" w:uiPriority="47"/>
+    <w:lsdException w:name="List Table 3 Accent 1" w:uiPriority="48"/>
+    <w:lsdException w:name="List Table 4 Accent 1" w:uiPriority="49"/>
+    <w:lsdException w:name="List Table 5 Dark Accent 1" w:uiPriority="50"/>
+    <w:lsdException w:name="List Table 6 Colorful Accent 1" w:uiPriority="51"/>
+    <w:lsdException w:name="List Table 7 Colorful Accent 1" w:uiPriority="52"/>
+    <w:lsdException w:name="List Table 1 Light Accent 2" w:uiPriority="46"/>
+    <w:lsdException w:name="List Table 2 Accent 2" w:uiPriority="47"/>
+    <w:lsdException w:name="List Table 3 Accent 2" w:uiPriority="48"/>
+    <w:lsdException w:name="List Table 4 Accent 2" w:uiPriority="49"/>
+    <w:lsdException w:name="List Table 5 Dark Accent 2" w:uiPriority="50"/>
+    <w:lsdException w:name="List Table 6 Colorful Accent 2" w:uiPriority="51"/>
+    <w:lsdException w:name="List Table 7 Colorful Accent 2" w:uiPriority="52"/>
+    <w:lsdException w:name="List Table 1 Light Accent 3" w:uiPriority="46"/>
+    <w:lsdException w:name="List Table 2 Accent 3" w:uiPriority="47"/>
+    <w:lsdException w:name="List Table 3 Accent 3" w:uiPriority="48"/>
+    <w:lsdException w:name="List Table 4 Accent 3" w:uiPriority="49"/>
+    <w:lsdException w:name="List Table 5 Dark Accent 3" w:uiPriority="50"/>
+    <w:lsdException w:name="List Table 6 Colorful Accent 3" w:uiPriority="51"/>
+    <w:lsdException w:name="List Table 7 Colorful Accent 3" w:uiPriority="52"/>
+    <w:lsdException w:name="List Table 1 Light Accent 4" w:uiPriority="46"/>
+    <w:lsdException w:name="List Table 2 Accent 4" w:uiPriority="47"/>
+    <w:lsdException w:name="List Table 3 Accent 4" w:uiPriority="48"/>
+    <w:lsdException w:name="List Table 4 Accent 4" w:uiPriority="49"/>
+    <w:lsdException w:name="List Table 5 Dark Accent 4" w:uiPriority="50"/>
+    <w:lsdException w:name="List Table 6 Colorful Accent 4" w:uiPriority="51"/>
+    <w:lsdException w:name="List Table 7 Colorful Accent 4" w:uiPriority="52"/>
+    <w:lsdException w:name="List Table 1 Light Accent 5" w:uiPriority="46"/>
+    <w:lsdException w:name="List Table 2 Accent 5" w:uiPriority="47"/>
+    <w:lsdException w:name="List Table 3 Accent 5" w:uiPriority="48"/>
+    <w:lsdException w:name="List Table 4 Accent 5" w:uiPriority="49"/>
+    <w:lsdException w:name="List Table 5 Dark Accent 5" w:uiPriority="50"/>
+    <w:lsdException w:name="List Table 6 Colorful Accent 5" w:uiPriority="51"/>
+    <w:lsdException w:name="List Table 7 Colorful Accent 5" w:uiPriority="52"/>
+    <w:lsdException w:name="List Table 1 Light Accent 6" w:uiPriority="46"/>
+    <w:lsdException w:name="List Table 2 Accent 6" w:uiPriority="47"/>
+    <w:lsdException w:name="List Table 3 Accent 6" w:uiPriority="48"/>
+    <w:lsdException w:name="List Table 4 Accent 6" w:uiPriority="49"/>
+    <w:lsdException w:name="List Table 5 Dark Accent 6" w:uiPriority="50"/>
+    <w:lsdException w:name="List Table 6 Colorful Accent 6" w:uiPriority="51"/>
+    <w:lsdException w:name="List Table 7 Colorful Accent 6" w:uiPriority="52"/>
   </w:latentStyles>
-  <w:style w:type="paragraph" w:default="1" w:styleId="Standard">
+  <w:style w:type="paragraph" w:default="1" w:styleId="Normal">
     <w:name w:val="Normal"/>
     <w:qFormat/>
     <w:pPr>
@@ -2820,10 +3414,31 @@
       <w:suppressAutoHyphens/>
     </w:pPr>
   </w:style>
-  <w:style w:type="paragraph" w:styleId="berschrift2">
+  <w:style w:type="paragraph" w:styleId="Heading1">
+    <w:name w:val="heading 1"/>
+    <w:basedOn w:val="Normal"/>
+    <w:next w:val="Normal"/>
+    <w:link w:val="Heading1Char"/>
+    <w:uiPriority w:val="9"/>
+    <w:qFormat/>
+    <w:rsid w:val="00772DA4"/>
+    <w:pPr>
+      <w:keepNext/>
+      <w:keepLines/>
+      <w:spacing w:before="240"/>
+      <w:outlineLvl w:val="0"/>
+    </w:pPr>
+    <w:rPr>
+      <w:rFonts w:asciiTheme="majorHAnsi" w:eastAsiaTheme="majorEastAsia" w:hAnsiTheme="majorHAnsi" w:cstheme="majorBidi"/>
+      <w:color w:val="365F91" w:themeColor="accent1" w:themeShade="BF"/>
+      <w:sz w:val="32"/>
+      <w:szCs w:val="32"/>
+    </w:rPr>
+  </w:style>
+  <w:style w:type="paragraph" w:styleId="Heading2">
     <w:name w:val="heading 2"/>
     <w:basedOn w:val="berschrift"/>
-    <w:next w:val="Textkrper"/>
+    <w:next w:val="BodyText"/>
     <w:qFormat/>
     <w:pPr>
       <w:numPr>
@@ -2833,13 +3448,13 @@
       <w:outlineLvl w:val="1"/>
     </w:pPr>
   </w:style>
-  <w:style w:type="character" w:default="1" w:styleId="Absatzstandardschriftart">
+  <w:style w:type="character" w:default="1" w:styleId="DefaultParagraphFont">
     <w:name w:val="Default Paragraph Font"/>
     <w:uiPriority w:val="1"/>
     <w:semiHidden/>
     <w:unhideWhenUsed/>
   </w:style>
-  <w:style w:type="table" w:default="1" w:styleId="NormaleTabelle">
+  <w:style w:type="table" w:default="1" w:styleId="TableNormal">
     <w:name w:val="Normal Table"/>
     <w:uiPriority w:val="99"/>
     <w:semiHidden/>
@@ -2854,13 +3469,13 @@
       </w:tblCellMar>
     </w:tblPr>
   </w:style>
-  <w:style w:type="numbering" w:default="1" w:styleId="KeineListe">
+  <w:style w:type="numbering" w:default="1" w:styleId="NoList">
     <w:name w:val="No List"/>
     <w:uiPriority w:val="99"/>
     <w:semiHidden/>
     <w:unhideWhenUsed/>
   </w:style>
-  <w:style w:type="character" w:styleId="Link">
+  <w:style w:type="character" w:styleId="Hyperlink">
     <w:name w:val="Hyperlink"/>
   </w:style>
   <w:style w:type="character" w:customStyle="1" w:styleId="Aufzhlungszeichen1">
@@ -2871,30 +3486,30 @@
   </w:style>
   <w:style w:type="paragraph" w:customStyle="1" w:styleId="berschrift">
     <w:name w:val="Überschrift"/>
-    <w:basedOn w:val="Standard"/>
-    <w:next w:val="Textkrper"/>
+    <w:basedOn w:val="Normal"/>
+    <w:next w:val="BodyText"/>
     <w:pPr>
       <w:keepNext/>
       <w:spacing w:before="240" w:after="120"/>
     </w:pPr>
   </w:style>
-  <w:style w:type="paragraph" w:styleId="Textkrper">
+  <w:style w:type="paragraph" w:styleId="BodyText">
     <w:name w:val="Body Text"/>
-    <w:basedOn w:val="Standard"/>
+    <w:basedOn w:val="Normal"/>
     <w:pPr>
       <w:spacing w:after="120"/>
     </w:pPr>
   </w:style>
-  <w:style w:type="paragraph" w:styleId="Liste">
+  <w:style w:type="paragraph" w:styleId="List">
     <w:name w:val="List"/>
-    <w:basedOn w:val="Textkrper"/>
+    <w:basedOn w:val="BodyText"/>
     <w:rPr>
       <w:rFonts w:cs="Lohit Hindi"/>
     </w:rPr>
   </w:style>
   <w:style w:type="paragraph" w:customStyle="1" w:styleId="Beschriftung1">
     <w:name w:val="Beschriftung1"/>
-    <w:basedOn w:val="Standard"/>
+    <w:basedOn w:val="Normal"/>
     <w:pPr>
       <w:suppressLineNumbers/>
       <w:spacing w:before="120" w:after="120"/>
@@ -2902,7 +3517,7 @@
   </w:style>
   <w:style w:type="paragraph" w:customStyle="1" w:styleId="Verzeichnis">
     <w:name w:val="Verzeichnis"/>
-    <w:basedOn w:val="Standard"/>
+    <w:basedOn w:val="Normal"/>
     <w:pPr>
       <w:suppressLineNumbers/>
     </w:pPr>
@@ -2912,7 +3527,7 @@
   </w:style>
   <w:style w:type="paragraph" w:customStyle="1" w:styleId="TabellenInhalt">
     <w:name w:val="Tabellen Inhalt"/>
-    <w:basedOn w:val="Standard"/>
+    <w:basedOn w:val="Normal"/>
     <w:pPr>
       <w:suppressLineNumbers/>
     </w:pPr>
@@ -2928,10 +3543,10 @@
       <w:bCs/>
     </w:rPr>
   </w:style>
-  <w:style w:type="paragraph" w:styleId="Sprechblasentext">
+  <w:style w:type="paragraph" w:styleId="BalloonText">
     <w:name w:val="Balloon Text"/>
-    <w:basedOn w:val="Standard"/>
-    <w:link w:val="SprechblasentextZeichen"/>
+    <w:basedOn w:val="Normal"/>
+    <w:link w:val="BalloonTextChar"/>
     <w:uiPriority w:val="99"/>
     <w:semiHidden/>
     <w:unhideWhenUsed/>
@@ -2942,10 +3557,10 @@
       <w:szCs w:val="18"/>
     </w:rPr>
   </w:style>
-  <w:style w:type="character" w:customStyle="1" w:styleId="SprechblasentextZeichen">
-    <w:name w:val="Sprechblasentext Zeichen"/>
-    <w:basedOn w:val="Absatzstandardschriftart"/>
-    <w:link w:val="Sprechblasentext"/>
+  <w:style w:type="character" w:customStyle="1" w:styleId="BalloonTextChar">
+    <w:name w:val="Balloon Text Char"/>
+    <w:basedOn w:val="DefaultParagraphFont"/>
+    <w:link w:val="BalloonText"/>
     <w:uiPriority w:val="99"/>
     <w:semiHidden/>
     <w:rsid w:val="00631613"/>
@@ -2955,193 +3570,34 @@
       <w:szCs w:val="18"/>
     </w:rPr>
   </w:style>
-</w:styles>
-</file>
-
-<file path=word/stylesWithEffects.xml><?xml version="1.0" encoding="utf-8"?>
-<w:styles xmlns:wpc="http://schemas.microsoft.com/office/word/2010/wordprocessingCanvas" xmlns:mo="http://schemas.microsoft.com/office/mac/office/2008/main" xmlns:mc="http://schemas.openxmlformats.org/markup-compatibility/2006" xmlns:mv="urn:schemas-microsoft-com:mac:vml" xmlns:o="urn:schemas-microsoft-com:office:office" xmlns:r="http://schemas.openxmlformats.org/officeDocument/2006/relationships" xmlns:m="http://schemas.openxmlformats.org/officeDocument/2006/math" xmlns:v="urn:schemas-microsoft-com:vml" xmlns:wp14="http://schemas.microsoft.com/office/word/2010/wordprocessingDrawing" xmlns:wp="http://schemas.openxmlformats.org/drawingml/2006/wordprocessingDrawing" xmlns:w10="urn:schemas-microsoft-com:office:word" xmlns:w="http://schemas.openxmlformats.org/wordprocessingml/2006/main" xmlns:w14="http://schemas.microsoft.com/office/word/2010/wordml" xmlns:wpg="http://schemas.microsoft.com/office/word/2010/wordprocessingGroup" xmlns:wpi="http://schemas.microsoft.com/office/word/2010/wordprocessingInk" xmlns:wne="http://schemas.microsoft.com/office/word/2006/wordml" xmlns:wps="http://schemas.microsoft.com/office/word/2010/wordprocessingShape" mc:Ignorable="w14 wp14">
-  <w:docDefaults>
-    <w:rPrDefault>
-      <w:rPr>
-        <w:rFonts w:ascii="Times New Roman" w:eastAsia="Times New Roman" w:hAnsi="Times New Roman" w:cs="Times New Roman"/>
-        <w:lang w:val="en-US" w:eastAsia="de-DE" w:bidi="ar-SA"/>
-      </w:rPr>
-    </w:rPrDefault>
-    <w:pPrDefault/>
-  </w:docDefaults>
-  <w:latentStyles w:defLockedState="0" w:defUIPriority="99" w:defSemiHidden="1" w:defUnhideWhenUsed="1" w:defQFormat="0" w:count="276">
-    <w:lsdException w:name="Normal" w:semiHidden="0" w:uiPriority="0" w:unhideWhenUsed="0" w:qFormat="1"/>
-    <w:lsdException w:name="heading 1" w:semiHidden="0" w:uiPriority="9" w:unhideWhenUsed="0" w:qFormat="1"/>
-    <w:lsdException w:name="heading 2" w:semiHidden="0" w:uiPriority="9" w:unhideWhenUsed="0" w:qFormat="1"/>
-    <w:lsdException w:name="heading 3" w:uiPriority="9" w:qFormat="1"/>
-    <w:lsdException w:name="heading 4" w:uiPriority="9" w:qFormat="1"/>
-    <w:lsdException w:name="heading 5" w:uiPriority="9" w:qFormat="1"/>
-    <w:lsdException w:name="heading 6" w:uiPriority="9" w:qFormat="1"/>
-    <w:lsdException w:name="heading 7" w:uiPriority="9" w:qFormat="1"/>
-    <w:lsdException w:name="heading 8" w:uiPriority="9" w:qFormat="1"/>
-    <w:lsdException w:name="heading 9" w:uiPriority="9" w:qFormat="1"/>
-    <w:lsdException w:name="toc 1" w:uiPriority="39"/>
-    <w:lsdException w:name="toc 2" w:uiPriority="39"/>
-    <w:lsdException w:name="toc 3" w:uiPriority="39"/>
-    <w:lsdException w:name="toc 4" w:uiPriority="39"/>
-    <w:lsdException w:name="toc 5" w:uiPriority="39"/>
-    <w:lsdException w:name="toc 6" w:uiPriority="39"/>
-    <w:lsdException w:name="toc 7" w:uiPriority="39"/>
-    <w:lsdException w:name="toc 8" w:uiPriority="39"/>
-    <w:lsdException w:name="toc 9" w:uiPriority="39"/>
-    <w:lsdException w:name="caption" w:uiPriority="35" w:qFormat="1"/>
-    <w:lsdException w:name="Title" w:semiHidden="0" w:uiPriority="10" w:unhideWhenUsed="0" w:qFormat="1"/>
-    <w:lsdException w:name="Default Paragraph Font" w:uiPriority="1"/>
-    <w:lsdException w:name="Subtitle" w:semiHidden="0" w:uiPriority="11" w:unhideWhenUsed="0" w:qFormat="1"/>
-    <w:lsdException w:name="Strong" w:semiHidden="0" w:uiPriority="22" w:unhideWhenUsed="0" w:qFormat="1"/>
-    <w:lsdException w:name="Emphasis" w:semiHidden="0" w:uiPriority="20" w:unhideWhenUsed="0" w:qFormat="1"/>
-    <w:lsdException w:name="Table Grid" w:semiHidden="0" w:uiPriority="59" w:unhideWhenUsed="0"/>
-    <w:lsdException w:name="Placeholder Text" w:unhideWhenUsed="0"/>
-    <w:lsdException w:name="No Spacing" w:semiHidden="0" w:uiPriority="1" w:unhideWhenUsed="0" w:qFormat="1"/>
-    <w:lsdException w:name="Light Shading" w:semiHidden="0" w:uiPriority="60" w:unhideWhenUsed="0"/>
-    <w:lsdException w:name="Light List" w:semiHidden="0" w:uiPriority="61" w:unhideWhenUsed="0"/>
-    <w:lsdException w:name="Light Grid" w:semiHidden="0" w:uiPriority="62" w:unhideWhenUsed="0"/>
-    <w:lsdException w:name="Medium Shading 1" w:semiHidden="0" w:uiPriority="63" w:unhideWhenUsed="0"/>
-    <w:lsdException w:name="Medium Shading 2" w:semiHidden="0" w:uiPriority="64" w:unhideWhenUsed="0"/>
-    <w:lsdException w:name="Medium List 1" w:semiHidden="0" w:uiPriority="65" w:unhideWhenUsed="0"/>
-    <w:lsdException w:name="Medium List 2" w:semiHidden="0" w:uiPriority="66" w:unhideWhenUsed="0"/>
-    <w:lsdException w:name="Medium Grid 1" w:semiHidden="0" w:uiPriority="67" w:unhideWhenUsed="0"/>
-    <w:lsdException w:name="Medium Grid 2" w:semiHidden="0" w:uiPriority="68" w:unhideWhenUsed="0"/>
-    <w:lsdException w:name="Medium Grid 3" w:semiHidden="0" w:uiPriority="69" w:unhideWhenUsed="0"/>
-    <w:lsdException w:name="Dark List" w:semiHidden="0" w:uiPriority="70" w:unhideWhenUsed="0"/>
-    <w:lsdException w:name="Colorful Shading" w:semiHidden="0" w:uiPriority="71" w:unhideWhenUsed="0"/>
-    <w:lsdException w:name="Colorful List" w:semiHidden="0" w:uiPriority="72" w:unhideWhenUsed="0"/>
-    <w:lsdException w:name="Colorful Grid" w:semiHidden="0" w:uiPriority="73" w:unhideWhenUsed="0"/>
-    <w:lsdException w:name="Light Shading Accent 1" w:semiHidden="0" w:uiPriority="60" w:unhideWhenUsed="0"/>
-    <w:lsdException w:name="Light List Accent 1" w:semiHidden="0" w:uiPriority="61" w:unhideWhenUsed="0"/>
-    <w:lsdException w:name="Light Grid Accent 1" w:semiHidden="0" w:uiPriority="62" w:unhideWhenUsed="0"/>
-    <w:lsdException w:name="Medium Shading 1 Accent 1" w:semiHidden="0" w:uiPriority="63" w:unhideWhenUsed="0"/>
-    <w:lsdException w:name="Medium Shading 2 Accent 1" w:semiHidden="0" w:uiPriority="64" w:unhideWhenUsed="0"/>
-    <w:lsdException w:name="Medium List 1 Accent 1" w:semiHidden="0" w:uiPriority="65" w:unhideWhenUsed="0"/>
-    <w:lsdException w:name="Revision" w:unhideWhenUsed="0"/>
-    <w:lsdException w:name="List Paragraph" w:semiHidden="0" w:uiPriority="34" w:unhideWhenUsed="0" w:qFormat="1"/>
-    <w:lsdException w:name="Quote" w:semiHidden="0" w:uiPriority="29" w:unhideWhenUsed="0" w:qFormat="1"/>
-    <w:lsdException w:name="Intense Quote" w:semiHidden="0" w:uiPriority="30" w:unhideWhenUsed="0" w:qFormat="1"/>
-    <w:lsdException w:name="Medium List 2 Accent 1" w:semiHidden="0" w:uiPriority="66" w:unhideWhenUsed="0"/>
-    <w:lsdException w:name="Medium Grid 1 Accent 1" w:semiHidden="0" w:uiPriority="67" w:unhideWhenUsed="0"/>
-    <w:lsdException w:name="Medium Grid 2 Accent 1" w:semiHidden="0" w:uiPriority="68" w:unhideWhenUsed="0"/>
-    <w:lsdException w:name="Medium Grid 3 Accent 1" w:semiHidden="0" w:uiPriority="69" w:unhideWhenUsed="0"/>
-    <w:lsdException w:name="Dark List Accent 1" w:semiHidden="0" w:uiPriority="70" w:unhideWhenUsed="0"/>
-    <w:lsdException w:name="Colorful Shading Accent 1" w:semiHidden="0" w:uiPriority="71" w:unhideWhenUsed="0"/>
-    <w:lsdException w:name="Colorful List Accent 1" w:semiHidden="0" w:uiPriority="72" w:unhideWhenUsed="0"/>
-    <w:lsdException w:name="Colorful Grid Accent 1" w:semiHidden="0" w:uiPriority="73" w:unhideWhenUsed="0"/>
-    <w:lsdException w:name="Light Shading Accent 2" w:semiHidden="0" w:uiPriority="60" w:unhideWhenUsed="0"/>
-    <w:lsdException w:name="Light List Accent 2" w:semiHidden="0" w:uiPriority="61" w:unhideWhenUsed="0"/>
-    <w:lsdException w:name="Light Grid Accent 2" w:semiHidden="0" w:uiPriority="62" w:unhideWhenUsed="0"/>
-    <w:lsdException w:name="Medium Shading 1 Accent 2" w:semiHidden="0" w:uiPriority="63" w:unhideWhenUsed="0"/>
-    <w:lsdException w:name="Medium Shading 2 Accent 2" w:semiHidden="0" w:uiPriority="64" w:unhideWhenUsed="0"/>
-    <w:lsdException w:name="Medium List 1 Accent 2" w:semiHidden="0" w:uiPriority="65" w:unhideWhenUsed="0"/>
-    <w:lsdException w:name="Medium List 2 Accent 2" w:semiHidden="0" w:uiPriority="66" w:unhideWhenUsed="0"/>
-    <w:lsdException w:name="Medium Grid 1 Accent 2" w:semiHidden="0" w:uiPriority="67" w:unhideWhenUsed="0"/>
-    <w:lsdException w:name="Medium Grid 2 Accent 2" w:semiHidden="0" w:uiPriority="68" w:unhideWhenUsed="0"/>
-    <w:lsdException w:name="Medium Grid 3 Accent 2" w:semiHidden="0" w:uiPriority="69" w:unhideWhenUsed="0"/>
-    <w:lsdException w:name="Dark List Accent 2" w:semiHidden="0" w:uiPriority="70" w:unhideWhenUsed="0"/>
-    <w:lsdException w:name="Colorful Shading Accent 2" w:semiHidden="0" w:uiPriority="71" w:unhideWhenUsed="0"/>
-    <w:lsdException w:name="Colorful List Accent 2" w:semiHidden="0" w:uiPriority="72" w:unhideWhenUsed="0"/>
-    <w:lsdException w:name="Colorful Grid Accent 2" w:semiHidden="0" w:uiPriority="73" w:unhideWhenUsed="0"/>
-    <w:lsdException w:name="Light Shading Accent 3" w:semiHidden="0" w:uiPriority="60" w:unhideWhenUsed="0"/>
-    <w:lsdException w:name="Light List Accent 3" w:semiHidden="0" w:uiPriority="61" w:unhideWhenUsed="0"/>
-    <w:lsdException w:name="Light Grid Accent 3" w:semiHidden="0" w:uiPriority="62" w:unhideWhenUsed="0"/>
-    <w:lsdException w:name="Medium Shading 1 Accent 3" w:semiHidden="0" w:uiPriority="63" w:unhideWhenUsed="0"/>
-    <w:lsdException w:name="Medium Shading 2 Accent 3" w:semiHidden="0" w:uiPriority="64" w:unhideWhenUsed="0"/>
-    <w:lsdException w:name="Medium List 1 Accent 3" w:semiHidden="0" w:uiPriority="65" w:unhideWhenUsed="0"/>
-    <w:lsdException w:name="Medium List 2 Accent 3" w:semiHidden="0" w:uiPriority="66" w:unhideWhenUsed="0"/>
-    <w:lsdException w:name="Medium Grid 1 Accent 3" w:semiHidden="0" w:uiPriority="67" w:unhideWhenUsed="0"/>
-    <w:lsdException w:name="Medium Grid 2 Accent 3" w:semiHidden="0" w:uiPriority="68" w:unhideWhenUsed="0"/>
-    <w:lsdException w:name="Medium Grid 3 Accent 3" w:semiHidden="0" w:uiPriority="69" w:unhideWhenUsed="0"/>
-    <w:lsdException w:name="Dark List Accent 3" w:semiHidden="0" w:uiPriority="70" w:unhideWhenUsed="0"/>
-    <w:lsdException w:name="Colorful Shading Accent 3" w:semiHidden="0" w:uiPriority="71" w:unhideWhenUsed="0"/>
-    <w:lsdException w:name="Colorful List Accent 3" w:semiHidden="0" w:uiPriority="72" w:unhideWhenUsed="0"/>
-    <w:lsdException w:name="Colorful Grid Accent 3" w:semiHidden="0" w:uiPriority="73" w:unhideWhenUsed="0"/>
-    <w:lsdException w:name="Light Shading Accent 4" w:semiHidden="0" w:uiPriority="60" w:unhideWhenUsed="0"/>
-    <w:lsdException w:name="Light List Accent 4" w:semiHidden="0" w:uiPriority="61" w:unhideWhenUsed="0"/>
-    <w:lsdException w:name="Light Grid Accent 4" w:semiHidden="0" w:uiPriority="62" w:unhideWhenUsed="0"/>
-    <w:lsdException w:name="Medium Shading 1 Accent 4" w:semiHidden="0" w:uiPriority="63" w:unhideWhenUsed="0"/>
-    <w:lsdException w:name="Medium Shading 2 Accent 4" w:semiHidden="0" w:uiPriority="64" w:unhideWhenUsed="0"/>
-    <w:lsdException w:name="Medium List 1 Accent 4" w:semiHidden="0" w:uiPriority="65" w:unhideWhenUsed="0"/>
-    <w:lsdException w:name="Medium List 2 Accent 4" w:semiHidden="0" w:uiPriority="66" w:unhideWhenUsed="0"/>
-    <w:lsdException w:name="Medium Grid 1 Accent 4" w:semiHidden="0" w:uiPriority="67" w:unhideWhenUsed="0"/>
-    <w:lsdException w:name="Medium Grid 2 Accent 4" w:semiHidden="0" w:uiPriority="68" w:unhideWhenUsed="0"/>
-    <w:lsdException w:name="Medium Grid 3 Accent 4" w:semiHidden="0" w:uiPriority="69" w:unhideWhenUsed="0"/>
-    <w:lsdException w:name="Dark List Accent 4" w:semiHidden="0" w:uiPriority="70" w:unhideWhenUsed="0"/>
-    <w:lsdException w:name="Colorful Shading Accent 4" w:semiHidden="0" w:uiPriority="71" w:unhideWhenUsed="0"/>
-    <w:lsdException w:name="Colorful List Accent 4" w:semiHidden="0" w:uiPriority="72" w:unhideWhenUsed="0"/>
-    <w:lsdException w:name="Colorful Grid Accent 4" w:semiHidden="0" w:uiPriority="73" w:unhideWhenUsed="0"/>
-    <w:lsdException w:name="Light Shading Accent 5" w:semiHidden="0" w:uiPriority="60" w:unhideWhenUsed="0"/>
-    <w:lsdException w:name="Light List Accent 5" w:semiHidden="0" w:uiPriority="61" w:unhideWhenUsed="0"/>
-    <w:lsdException w:name="Light Grid Accent 5" w:semiHidden="0" w:uiPriority="62" w:unhideWhenUsed="0"/>
-    <w:lsdException w:name="Medium Shading 1 Accent 5" w:semiHidden="0" w:uiPriority="63" w:unhideWhenUsed="0"/>
-    <w:lsdException w:name="Medium Shading 2 Accent 5" w:semiHidden="0" w:uiPriority="64" w:unhideWhenUsed="0"/>
-    <w:lsdException w:name="Medium List 1 Accent 5" w:semiHidden="0" w:uiPriority="65" w:unhideWhenUsed="0"/>
-    <w:lsdException w:name="Medium List 2 Accent 5" w:semiHidden="0" w:uiPriority="66" w:unhideWhenUsed="0"/>
-    <w:lsdException w:name="Medium Grid 1 Accent 5" w:semiHidden="0" w:uiPriority="67" w:unhideWhenUsed="0"/>
-    <w:lsdException w:name="Medium Grid 2 Accent 5" w:semiHidden="0" w:uiPriority="68" w:unhideWhenUsed="0"/>
-    <w:lsdException w:name="Medium Grid 3 Accent 5" w:semiHidden="0" w:uiPriority="69" w:unhideWhenUsed="0"/>
-    <w:lsdException w:name="Dark List Accent 5" w:semiHidden="0" w:uiPriority="70" w:unhideWhenUsed="0"/>
-    <w:lsdException w:name="Colorful Shading Accent 5" w:semiHidden="0" w:uiPriority="71" w:unhideWhenUsed="0"/>
-    <w:lsdException w:name="Colorful List Accent 5" w:semiHidden="0" w:uiPriority="72" w:unhideWhenUsed="0"/>
-    <w:lsdException w:name="Colorful Grid Accent 5" w:semiHidden="0" w:uiPriority="73" w:unhideWhenUsed="0"/>
-    <w:lsdException w:name="Light Shading Accent 6" w:semiHidden="0" w:uiPriority="60" w:unhideWhenUsed="0"/>
-    <w:lsdException w:name="Light List Accent 6" w:semiHidden="0" w:uiPriority="61" w:unhideWhenUsed="0"/>
-    <w:lsdException w:name="Light Grid Accent 6" w:semiHidden="0" w:uiPriority="62" w:unhideWhenUsed="0"/>
-    <w:lsdException w:name="Medium Shading 1 Accent 6" w:semiHidden="0" w:uiPriority="63" w:unhideWhenUsed="0"/>
-    <w:lsdException w:name="Medium Shading 2 Accent 6" w:semiHidden="0" w:uiPriority="64" w:unhideWhenUsed="0"/>
-    <w:lsdException w:name="Medium List 1 Accent 6" w:semiHidden="0" w:uiPriority="65" w:unhideWhenUsed="0"/>
-    <w:lsdException w:name="Medium List 2 Accent 6" w:semiHidden="0" w:uiPriority="66" w:unhideWhenUsed="0"/>
-    <w:lsdException w:name="Medium Grid 1 Accent 6" w:semiHidden="0" w:uiPriority="67" w:unhideWhenUsed="0"/>
-    <w:lsdException w:name="Medium Grid 2 Accent 6" w:semiHidden="0" w:uiPriority="68" w:unhideWhenUsed="0"/>
-    <w:lsdException w:name="Medium Grid 3 Accent 6" w:semiHidden="0" w:uiPriority="69" w:unhideWhenUsed="0"/>
-    <w:lsdException w:name="Dark List Accent 6" w:semiHidden="0" w:uiPriority="70" w:unhideWhenUsed="0"/>
-    <w:lsdException w:name="Colorful Shading Accent 6" w:semiHidden="0" w:uiPriority="71" w:unhideWhenUsed="0"/>
-    <w:lsdException w:name="Colorful List Accent 6" w:semiHidden="0" w:uiPriority="72" w:unhideWhenUsed="0"/>
-    <w:lsdException w:name="Colorful Grid Accent 6" w:semiHidden="0" w:uiPriority="73" w:unhideWhenUsed="0"/>
-    <w:lsdException w:name="Subtle Emphasis" w:semiHidden="0" w:uiPriority="19" w:unhideWhenUsed="0" w:qFormat="1"/>
-    <w:lsdException w:name="Intense Emphasis" w:semiHidden="0" w:uiPriority="21" w:unhideWhenUsed="0" w:qFormat="1"/>
-    <w:lsdException w:name="Subtle Reference" w:semiHidden="0" w:uiPriority="31" w:unhideWhenUsed="0" w:qFormat="1"/>
-    <w:lsdException w:name="Intense Reference" w:semiHidden="0" w:uiPriority="32" w:unhideWhenUsed="0" w:qFormat="1"/>
-    <w:lsdException w:name="Book Title" w:semiHidden="0" w:uiPriority="33" w:unhideWhenUsed="0" w:qFormat="1"/>
-    <w:lsdException w:name="Bibliography" w:uiPriority="37"/>
-    <w:lsdException w:name="TOC Heading" w:uiPriority="39" w:qFormat="1"/>
-  </w:latentStyles>
-  <w:style w:type="paragraph" w:default="1" w:styleId="Standard">
-    <w:name w:val="Normal"/>
-    <w:qFormat/>
-    <w:pPr>
-      <w:widowControl w:val="0"/>
-      <w:suppressAutoHyphens/>
-    </w:pPr>
+  <w:style w:type="character" w:customStyle="1" w:styleId="Heading1Char">
+    <w:name w:val="Heading 1 Char"/>
+    <w:basedOn w:val="DefaultParagraphFont"/>
+    <w:link w:val="Heading1"/>
+    <w:uiPriority w:val="9"/>
+    <w:rsid w:val="00772DA4"/>
+    <w:rPr>
+      <w:rFonts w:asciiTheme="majorHAnsi" w:eastAsiaTheme="majorEastAsia" w:hAnsiTheme="majorHAnsi" w:cstheme="majorBidi"/>
+      <w:color w:val="365F91" w:themeColor="accent1" w:themeShade="BF"/>
+      <w:sz w:val="32"/>
+      <w:szCs w:val="32"/>
+    </w:rPr>
   </w:style>
-  <w:style w:type="paragraph" w:styleId="berschrift2">
-    <w:name w:val="heading 2"/>
-    <w:basedOn w:val="berschrift"/>
-    <w:next w:val="Textkrper"/>
-    <w:qFormat/>
-    <w:pPr>
-      <w:numPr>
-        <w:ilvl w:val="1"/>
-        <w:numId w:val="1"/>
-      </w:numPr>
-      <w:outlineLvl w:val="1"/>
-    </w:pPr>
-  </w:style>
-  <w:style w:type="character" w:default="1" w:styleId="Absatzstandardschriftart">
-    <w:name w:val="Default Paragraph Font"/>
-    <w:uiPriority w:val="1"/>
-    <w:semiHidden/>
-    <w:unhideWhenUsed/>
-  </w:style>
-  <w:style w:type="table" w:default="1" w:styleId="NormaleTabelle">
-    <w:name w:val="Normal Table"/>
-    <w:uiPriority w:val="99"/>
-    <w:semiHidden/>
-    <w:unhideWhenUsed/>
+  <w:style w:type="table" w:styleId="TableGrid">
+    <w:name w:val="Table Grid"/>
+    <w:basedOn w:val="TableNormal"/>
+    <w:uiPriority w:val="59"/>
+    <w:rsid w:val="00772DA4"/>
     <w:tblPr>
       <w:tblInd w:w="0" w:type="dxa"/>
+      <w:tblBorders>
+        <w:top w:val="single" w:sz="4" w:space="0" w:color="auto"/>
+        <w:left w:val="single" w:sz="4" w:space="0" w:color="auto"/>
+        <w:bottom w:val="single" w:sz="4" w:space="0" w:color="auto"/>
+        <w:right w:val="single" w:sz="4" w:space="0" w:color="auto"/>
+        <w:insideH w:val="single" w:sz="4" w:space="0" w:color="auto"/>
+        <w:insideV w:val="single" w:sz="4" w:space="0" w:color="auto"/>
+      </w:tblBorders>
       <w:tblCellMar>
         <w:top w:w="0" w:type="dxa"/>
         <w:left w:w="108" w:type="dxa"/>
@@ -3149,107 +3605,6 @@
         <w:right w:w="108" w:type="dxa"/>
       </w:tblCellMar>
     </w:tblPr>
-  </w:style>
-  <w:style w:type="numbering" w:default="1" w:styleId="KeineListe">
-    <w:name w:val="No List"/>
-    <w:uiPriority w:val="99"/>
-    <w:semiHidden/>
-    <w:unhideWhenUsed/>
-  </w:style>
-  <w:style w:type="character" w:styleId="Link">
-    <w:name w:val="Hyperlink"/>
-  </w:style>
-  <w:style w:type="character" w:customStyle="1" w:styleId="Aufzhlungszeichen1">
-    <w:name w:val="Aufzählungszeichen1"/>
-  </w:style>
-  <w:style w:type="character" w:customStyle="1" w:styleId="Nummerierungszeichen">
-    <w:name w:val="Nummerierungszeichen"/>
-  </w:style>
-  <w:style w:type="paragraph" w:customStyle="1" w:styleId="berschrift">
-    <w:name w:val="Überschrift"/>
-    <w:basedOn w:val="Standard"/>
-    <w:next w:val="Textkrper"/>
-    <w:pPr>
-      <w:keepNext/>
-      <w:spacing w:before="240" w:after="120"/>
-    </w:pPr>
-  </w:style>
-  <w:style w:type="paragraph" w:styleId="Textkrper">
-    <w:name w:val="Body Text"/>
-    <w:basedOn w:val="Standard"/>
-    <w:pPr>
-      <w:spacing w:after="120"/>
-    </w:pPr>
-  </w:style>
-  <w:style w:type="paragraph" w:styleId="Liste">
-    <w:name w:val="List"/>
-    <w:basedOn w:val="Textkrper"/>
-    <w:rPr>
-      <w:rFonts w:cs="Lohit Hindi"/>
-    </w:rPr>
-  </w:style>
-  <w:style w:type="paragraph" w:customStyle="1" w:styleId="Beschriftung1">
-    <w:name w:val="Beschriftung1"/>
-    <w:basedOn w:val="Standard"/>
-    <w:pPr>
-      <w:suppressLineNumbers/>
-      <w:spacing w:before="120" w:after="120"/>
-    </w:pPr>
-  </w:style>
-  <w:style w:type="paragraph" w:customStyle="1" w:styleId="Verzeichnis">
-    <w:name w:val="Verzeichnis"/>
-    <w:basedOn w:val="Standard"/>
-    <w:pPr>
-      <w:suppressLineNumbers/>
-    </w:pPr>
-    <w:rPr>
-      <w:rFonts w:cs="Lohit Hindi"/>
-    </w:rPr>
-  </w:style>
-  <w:style w:type="paragraph" w:customStyle="1" w:styleId="TabellenInhalt">
-    <w:name w:val="Tabellen Inhalt"/>
-    <w:basedOn w:val="Standard"/>
-    <w:pPr>
-      <w:suppressLineNumbers/>
-    </w:pPr>
-  </w:style>
-  <w:style w:type="paragraph" w:customStyle="1" w:styleId="Tabellenberschrift">
-    <w:name w:val="Tabellen Überschrift"/>
-    <w:basedOn w:val="TabellenInhalt"/>
-    <w:pPr>
-      <w:jc w:val="center"/>
-    </w:pPr>
-    <w:rPr>
-      <w:b/>
-      <w:bCs/>
-    </w:rPr>
-  </w:style>
-  <w:style w:type="paragraph" w:styleId="Sprechblasentext">
-    <w:name w:val="Balloon Text"/>
-    <w:basedOn w:val="Standard"/>
-    <w:link w:val="SprechblasentextZeichen"/>
-    <w:uiPriority w:val="99"/>
-    <w:semiHidden/>
-    <w:unhideWhenUsed/>
-    <w:rsid w:val="00631613"/>
-    <w:rPr>
-      <w:rFonts w:ascii="Lucida Grande" w:hAnsi="Lucida Grande" w:cs="Lucida Grande"/>
-      <w:sz w:val="18"/>
-      <w:szCs w:val="18"/>
-    </w:rPr>
-  </w:style>
-  <w:style w:type="character" w:customStyle="1" w:styleId="SprechblasentextZeichen">
-    <w:name w:val="Sprechblasentext Zeichen"/>
-    <w:basedOn w:val="Absatzstandardschriftart"/>
-    <w:link w:val="Sprechblasentext"/>
-    <w:uiPriority w:val="99"/>
-    <w:semiHidden/>
-    <w:rsid w:val="00631613"/>
-    <w:rPr>
-      <w:rFonts w:ascii="Lucida Grande" w:hAnsi="Lucida Grande" w:cs="Lucida Grande"/>
-      <w:sz w:val="18"/>
-      <w:szCs w:val="18"/>
-    </w:rPr>
   </w:style>
 </w:styles>
 </file>

</xml_diff>